<commit_message>
Marp PDF Generation Timeout Problem Solved
Topological Sort BFS Khan Edition Corrected
</commit_message>
<xml_diff>
--- a/docs/week-1/ce100-week-1-intro.en.md_word.docx
+++ b/docs/week-1/ce100-week-1-intro.en.md_word.docx
@@ -107,7 +107,7 @@
       </w:r>
     </w:p>
     <w:bookmarkEnd w:id="20"/>
-    <w:bookmarkStart w:id="25" w:name="X406bbc7af70774ef04cb1677e1716b101127f79"/>
+    <w:bookmarkStart w:id="26" w:name="X406bbc7af70774ef04cb1677e1716b101127f79"/>
     <w:p>
       <w:pPr>
         <w:pStyle w:val="Heading2"/>
@@ -116,7 +116,7 @@
         <w:t xml:space="preserve">Week-1 (Introduction to Analysis of Algorithms)</w:t>
       </w:r>
     </w:p>
-    <w:bookmarkStart w:id="24" w:name="spring-semester-2021-2022"/>
+    <w:bookmarkStart w:id="25" w:name="spring-semester-2021-2022"/>
     <w:p>
       <w:pPr>
         <w:pStyle w:val="Heading4"/>
@@ -140,7 +140,7 @@
           <w:rPr>
             <w:rStyle w:val="Hyperlink"/>
           </w:rPr>
-          <w:t xml:space="preserve">DOC</w:t>
+          <w:t xml:space="preserve">DOC-PDF</w:t>
         </w:r>
       </w:hyperlink>
       <w:r>
@@ -150,6 +150,20 @@
         <w:t xml:space="preserve"> </w:t>
       </w:r>
       <w:hyperlink r:id="rId22">
+        <w:r>
+          <w:rPr>
+            <w:rStyle w:val="Hyperlink"/>
+          </w:rPr>
+          <w:t xml:space="preserve">DOC-DOCX</w:t>
+        </w:r>
+      </w:hyperlink>
+      <w:r>
+        <w:t xml:space="preserve">,</w:t>
+      </w:r>
+      <w:r>
+        <w:t xml:space="preserve"> </w:t>
+      </w:r>
+      <w:hyperlink r:id="rId23">
         <w:r>
           <w:rPr>
             <w:rStyle w:val="Hyperlink"/>
@@ -163,7 +177,7 @@
       <w:r>
         <w:t xml:space="preserve"> </w:t>
       </w:r>
-      <w:hyperlink r:id="rId23">
+      <w:hyperlink r:id="rId24">
         <w:r>
           <w:rPr>
             <w:rStyle w:val="Hyperlink"/>
@@ -179,9 +193,9 @@
         </w:pict>
       </w:r>
     </w:p>
-    <w:bookmarkEnd w:id="24"/>
     <w:bookmarkEnd w:id="25"/>
-    <w:bookmarkStart w:id="26" w:name="brief-description-of-course-and-rules"/>
+    <w:bookmarkEnd w:id="26"/>
+    <w:bookmarkStart w:id="27" w:name="brief-description-of-course-and-rules"/>
     <w:p>
       <w:pPr>
         <w:pStyle w:val="Heading2"/>
@@ -235,8 +249,8 @@
         </w:pict>
       </w:r>
     </w:p>
-    <w:bookmarkEnd w:id="26"/>
-    <w:bookmarkStart w:id="27" w:name="outline-1"/>
+    <w:bookmarkEnd w:id="27"/>
+    <w:bookmarkStart w:id="28" w:name="outline-1"/>
     <w:p>
       <w:pPr>
         <w:pStyle w:val="Heading2"/>
@@ -300,8 +314,8 @@
         </w:pict>
       </w:r>
     </w:p>
-    <w:bookmarkEnd w:id="27"/>
-    <w:bookmarkStart w:id="28" w:name="outline-2"/>
+    <w:bookmarkEnd w:id="28"/>
+    <w:bookmarkStart w:id="29" w:name="outline-2"/>
     <w:p>
       <w:pPr>
         <w:pStyle w:val="Heading2"/>
@@ -389,8 +403,8 @@
         </w:pict>
       </w:r>
     </w:p>
-    <w:bookmarkEnd w:id="28"/>
-    <w:bookmarkStart w:id="29" w:name="outline-3"/>
+    <w:bookmarkEnd w:id="29"/>
+    <w:bookmarkStart w:id="30" w:name="outline-3"/>
     <w:p>
       <w:pPr>
         <w:pStyle w:val="Heading2"/>
@@ -478,8 +492,8 @@
         </w:pict>
       </w:r>
     </w:p>
-    <w:bookmarkEnd w:id="29"/>
-    <w:bookmarkStart w:id="30" w:name="we-need-mathematical-proofs-1"/>
+    <w:bookmarkEnd w:id="30"/>
+    <w:bookmarkStart w:id="31" w:name="we-need-mathematical-proofs-1"/>
     <w:p>
       <w:pPr>
         <w:pStyle w:val="Heading2"/>
@@ -567,8 +581,8 @@
         </w:pict>
       </w:r>
     </w:p>
-    <w:bookmarkEnd w:id="30"/>
-    <w:bookmarkStart w:id="32" w:name="we-need-mathematical-proofs-2"/>
+    <w:bookmarkEnd w:id="31"/>
+    <w:bookmarkStart w:id="33" w:name="we-need-mathematical-proofs-2"/>
     <w:p>
       <w:pPr>
         <w:pStyle w:val="Heading2"/>
@@ -641,7 +655,7 @@
       <w:pPr>
         <w:pStyle w:val="FirstParagraph"/>
       </w:pPr>
-      <w:hyperlink r:id="rId31">
+      <w:hyperlink r:id="rId32">
         <w:r>
           <w:rPr>
             <w:rStyle w:val="Hyperlink"/>
@@ -657,8 +671,8 @@
         </w:pict>
       </w:r>
     </w:p>
-    <w:bookmarkEnd w:id="32"/>
-    <w:bookmarkStart w:id="33" w:name="introduction-to-analysis-of-algorithms"/>
+    <w:bookmarkEnd w:id="33"/>
+    <w:bookmarkStart w:id="34" w:name="introduction-to-analysis-of-algorithms"/>
     <w:p>
       <w:pPr>
         <w:pStyle w:val="Heading2"/>
@@ -744,8 +758,8 @@
         </w:pict>
       </w:r>
     </w:p>
-    <w:bookmarkEnd w:id="33"/>
-    <w:bookmarkStart w:id="34" w:name="what-is-algorithm"/>
+    <w:bookmarkEnd w:id="34"/>
+    <w:bookmarkStart w:id="35" w:name="what-is-algorithm"/>
     <w:p>
       <w:pPr>
         <w:pStyle w:val="Heading2"/>
@@ -1344,8 +1358,8 @@
         </w:pict>
       </w:r>
     </w:p>
-    <w:bookmarkEnd w:id="34"/>
-    <w:bookmarkStart w:id="36" w:name="pseudo-code-notation-1"/>
+    <w:bookmarkEnd w:id="35"/>
+    <w:bookmarkStart w:id="37" w:name="pseudo-code-notation-1"/>
     <w:p>
       <w:pPr>
         <w:pStyle w:val="Heading2"/>
@@ -1408,7 +1422,7 @@
       <w:r>
         <w:t xml:space="preserve"> </w:t>
       </w:r>
-      <w:hyperlink r:id="rId35">
+      <w:hyperlink r:id="rId36">
         <w:r>
           <w:rPr>
             <w:rStyle w:val="Hyperlink"/>
@@ -1430,8 +1444,8 @@
         </w:pict>
       </w:r>
     </w:p>
-    <w:bookmarkEnd w:id="36"/>
-    <w:bookmarkStart w:id="42" w:name="pseudo-code-notation-2"/>
+    <w:bookmarkEnd w:id="37"/>
+    <w:bookmarkStart w:id="43" w:name="pseudo-code-notation-2"/>
     <w:p>
       <w:pPr>
         <w:pStyle w:val="Heading2"/>
@@ -1440,7 +1454,7 @@
         <w:t xml:space="preserve">Pseudo-code notation (2)</w:t>
       </w:r>
     </w:p>
-    <w:bookmarkStart w:id="41" w:name="links-and-examples"/>
+    <w:bookmarkStart w:id="42" w:name="links-and-examples"/>
     <w:p>
       <w:pPr>
         <w:pStyle w:val="Heading3"/>
@@ -1453,7 +1467,7 @@
       <w:pPr>
         <w:pStyle w:val="FirstParagraph"/>
       </w:pPr>
-      <w:hyperlink r:id="rId37">
+      <w:hyperlink r:id="rId38">
         <w:r>
           <w:rPr>
             <w:rStyle w:val="Hyperlink"/>
@@ -1466,7 +1480,7 @@
       <w:pPr>
         <w:pStyle w:val="BodyText"/>
       </w:pPr>
-      <w:hyperlink r:id="rId38">
+      <w:hyperlink r:id="rId39">
         <w:r>
           <w:rPr>
             <w:rStyle w:val="Hyperlink"/>
@@ -1479,7 +1493,7 @@
       <w:pPr>
         <w:pStyle w:val="BodyText"/>
       </w:pPr>
-      <w:hyperlink r:id="rId39">
+      <w:hyperlink r:id="rId40">
         <w:r>
           <w:rPr>
             <w:rStyle w:val="Hyperlink"/>
@@ -1492,7 +1506,7 @@
       <w:pPr>
         <w:pStyle w:val="BodyText"/>
       </w:pPr>
-      <w:hyperlink r:id="rId40">
+      <w:hyperlink r:id="rId41">
         <w:r>
           <w:rPr>
             <w:rStyle w:val="Hyperlink"/>
@@ -1508,9 +1522,9 @@
         </w:pict>
       </w:r>
     </w:p>
-    <w:bookmarkEnd w:id="41"/>
     <w:bookmarkEnd w:id="42"/>
-    <w:bookmarkStart w:id="43" w:name="correctness-1"/>
+    <w:bookmarkEnd w:id="43"/>
+    <w:bookmarkStart w:id="44" w:name="correctness-1"/>
     <w:p>
       <w:pPr>
         <w:pStyle w:val="Heading2"/>
@@ -1690,8 +1704,8 @@
         </w:pict>
       </w:r>
     </w:p>
-    <w:bookmarkEnd w:id="43"/>
-    <w:bookmarkStart w:id="44" w:name="correctness-2"/>
+    <w:bookmarkEnd w:id="44"/>
+    <w:bookmarkStart w:id="45" w:name="correctness-2"/>
     <w:p>
       <w:pPr>
         <w:pStyle w:val="Heading2"/>
@@ -1781,8 +1795,8 @@
         </w:pict>
       </w:r>
     </w:p>
-    <w:bookmarkEnd w:id="44"/>
-    <w:bookmarkStart w:id="45" w:name="X757896391456c5a6621c881232f66c5257eb9f5"/>
+    <w:bookmarkEnd w:id="45"/>
+    <w:bookmarkStart w:id="46" w:name="X757896391456c5a6621c881232f66c5257eb9f5"/>
     <w:p>
       <w:pPr>
         <w:pStyle w:val="Heading2"/>
@@ -1935,8 +1949,8 @@
         </w:pict>
       </w:r>
     </w:p>
-    <w:bookmarkEnd w:id="45"/>
-    <w:bookmarkStart w:id="46" w:name="Xe28fd28e49b57fae097637e2a695ac0722228b9"/>
+    <w:bookmarkEnd w:id="46"/>
+    <w:bookmarkStart w:id="47" w:name="Xe28fd28e49b57fae097637e2a695ac0722228b9"/>
     <w:p>
       <w:pPr>
         <w:pStyle w:val="Heading2"/>
@@ -2057,8 +2071,8 @@
         </w:pict>
       </w:r>
     </w:p>
-    <w:bookmarkEnd w:id="46"/>
-    <w:bookmarkStart w:id="47" w:name="X56b792d2853f0e6ba711cc282f6b1a9214448d2"/>
+    <w:bookmarkEnd w:id="47"/>
+    <w:bookmarkStart w:id="48" w:name="X56b792d2853f0e6ba711cc282f6b1a9214448d2"/>
     <w:p>
       <w:pPr>
         <w:pStyle w:val="Heading2"/>
@@ -2299,8 +2313,8 @@
         </w:pict>
       </w:r>
     </w:p>
-    <w:bookmarkEnd w:id="47"/>
-    <w:bookmarkStart w:id="52" w:name="what-is-the-processing-time"/>
+    <w:bookmarkEnd w:id="48"/>
+    <w:bookmarkStart w:id="53" w:name="what-is-the-processing-time"/>
     <w:p>
       <w:pPr>
         <w:pStyle w:val="Heading2"/>
@@ -2318,24 +2332,24 @@
           <wp:inline>
             <wp:extent cx="5334000" cy="3004015"/>
             <wp:effectExtent b="0" l="0" r="0" t="0"/>
-            <wp:docPr descr="alt:“processing time map” height:500px center" title="" id="49" name="Picture"/>
+            <wp:docPr descr="alt:“processing time map” height:500px center" title="" id="50" name="Picture"/>
             <a:graphic>
               <a:graphicData uri="http://schemas.openxmlformats.org/drawingml/2006/picture">
                 <pic:pic>
                   <pic:nvPicPr>
-                    <pic:cNvPr descr="assets/ce100-week-1-intro-processing_time.drawio.svg" id="50" name="Picture"/>
+                    <pic:cNvPr descr="assets/ce100-week-1-intro-processing_time.drawio.svg" id="51" name="Picture"/>
                     <pic:cNvPicPr>
                       <a:picLocks noChangeArrowheads="1" noChangeAspect="1"/>
                     </pic:cNvPicPr>
                   </pic:nvPicPr>
                   <pic:blipFill>
-                    <a:blip r:embed="rId51">
+                    <a:blip r:embed="rId52">
                       <a:extLst>
                         <a:ext uri="{28A0092B-C50C-407E-A947-70E740481C1C}">
                           <a14:useLocalDpi xmlns:a14="http://schemas.microsoft.com/office/drawing/2010/main" val="0"/>
                         </a:ext>
                         <a:ext uri="{96DAC541-7B7A-43D3-8B79-37D633B846F1}">
-                          <asvg:svgBlip xmlns:asvg="http://schemas.microsoft.com/office/drawing/2016/SVG/main" r:embed="rId48"/>
+                          <asvg:svgBlip xmlns:asvg="http://schemas.microsoft.com/office/drawing/2016/SVG/main" r:embed="rId49"/>
                         </a:ext>
                       </a:extLst>
                     </a:blip>
@@ -2395,8 +2409,8 @@
         </w:pict>
       </w:r>
     </w:p>
-    <w:bookmarkEnd w:id="52"/>
-    <w:bookmarkStart w:id="60" w:name="insertion-sort-algorithm-1"/>
+    <w:bookmarkEnd w:id="53"/>
+    <w:bookmarkStart w:id="61" w:name="insertion-sort-algorithm-1"/>
     <w:p>
       <w:pPr>
         <w:pStyle w:val="Heading2"/>
@@ -2438,18 +2452,18 @@
           <wp:inline>
             <wp:extent cx="5334000" cy="4840231"/>
             <wp:effectExtent b="0" l="0" r="0" t="0"/>
-            <wp:docPr descr="alt:“playing cards” height:300px center" title="" id="54" name="Picture"/>
+            <wp:docPr descr="alt:“playing cards” height:300px center" title="" id="55" name="Picture"/>
             <a:graphic>
               <a:graphicData uri="http://schemas.openxmlformats.org/drawingml/2006/picture">
                 <pic:pic>
                   <pic:nvPicPr>
-                    <pic:cNvPr descr="assets/playingcard.png" id="55" name="Picture"/>
+                    <pic:cNvPr descr="assets/playingcard.png" id="56" name="Picture"/>
                     <pic:cNvPicPr>
                       <a:picLocks noChangeArrowheads="1" noChangeAspect="1"/>
                     </pic:cNvPicPr>
                   </pic:nvPicPr>
                   <pic:blipFill>
-                    <a:blip r:embed="rId53"/>
+                    <a:blip r:embed="rId54"/>
                     <a:stretch>
                       <a:fillRect/>
                     </a:stretch>
@@ -2611,24 +2625,24 @@
           <wp:inline>
             <wp:extent cx="5334000" cy="3014869"/>
             <wp:effectExtent b="0" l="0" r="0" t="0"/>
-            <wp:docPr descr="alt:“insertion sort movement” height:450px center" title="" id="57" name="Picture"/>
+            <wp:docPr descr="alt:“insertion sort movement” height:450px center" title="" id="58" name="Picture"/>
             <a:graphic>
               <a:graphicData uri="http://schemas.openxmlformats.org/drawingml/2006/picture">
                 <pic:pic>
                   <pic:nvPicPr>
-                    <pic:cNvPr descr="assets/ce100-week-1-intro-ins_sort_1.drawio.svg" id="58" name="Picture"/>
+                    <pic:cNvPr descr="assets/ce100-week-1-intro-ins_sort_1.drawio.svg" id="59" name="Picture"/>
                     <pic:cNvPicPr>
                       <a:picLocks noChangeArrowheads="1" noChangeAspect="1"/>
                     </pic:cNvPicPr>
                   </pic:nvPicPr>
                   <pic:blipFill>
-                    <a:blip r:embed="rId59">
+                    <a:blip r:embed="rId60">
                       <a:extLst>
                         <a:ext uri="{28A0092B-C50C-407E-A947-70E740481C1C}">
                           <a14:useLocalDpi xmlns:a14="http://schemas.microsoft.com/office/drawing/2010/main" val="0"/>
                         </a:ext>
                         <a:ext uri="{96DAC541-7B7A-43D3-8B79-37D633B846F1}">
-                          <asvg:svgBlip xmlns:asvg="http://schemas.microsoft.com/office/drawing/2016/SVG/main" r:embed="rId56"/>
+                          <asvg:svgBlip xmlns:asvg="http://schemas.microsoft.com/office/drawing/2016/SVG/main" r:embed="rId57"/>
                         </a:ext>
                       </a:extLst>
                     </a:blip>
@@ -2688,8 +2702,8 @@
         </w:pict>
       </w:r>
     </w:p>
-    <w:bookmarkEnd w:id="60"/>
-    <w:bookmarkStart w:id="65" w:name="insertion-sort-algorithm-2"/>
+    <w:bookmarkEnd w:id="61"/>
+    <w:bookmarkStart w:id="66" w:name="insertion-sort-algorithm-2"/>
     <w:p>
       <w:pPr>
         <w:pStyle w:val="Heading2"/>
@@ -2707,24 +2721,24 @@
           <wp:inline>
             <wp:extent cx="4295775" cy="3629025"/>
             <wp:effectExtent b="0" l="0" r="0" t="0"/>
-            <wp:docPr descr="alt:“insertion sort algorithm” height:500px center" title="" id="62" name="Picture"/>
+            <wp:docPr descr="alt:“insertion sort algorithm” height:500px center" title="" id="63" name="Picture"/>
             <a:graphic>
               <a:graphicData uri="http://schemas.openxmlformats.org/drawingml/2006/picture">
                 <pic:pic>
                   <pic:nvPicPr>
-                    <pic:cNvPr descr="assets/ce100-week-1-intro-ins_sort_2.drawio.svg" id="63" name="Picture"/>
+                    <pic:cNvPr descr="assets/ce100-week-1-intro-ins_sort_2.drawio.svg" id="64" name="Picture"/>
                     <pic:cNvPicPr>
                       <a:picLocks noChangeArrowheads="1" noChangeAspect="1"/>
                     </pic:cNvPicPr>
                   </pic:nvPicPr>
                   <pic:blipFill>
-                    <a:blip r:embed="rId64">
+                    <a:blip r:embed="rId65">
                       <a:extLst>
                         <a:ext uri="{28A0092B-C50C-407E-A947-70E740481C1C}">
                           <a14:useLocalDpi xmlns:a14="http://schemas.microsoft.com/office/drawing/2010/main" val="0"/>
                         </a:ext>
                         <a:ext uri="{96DAC541-7B7A-43D3-8B79-37D633B846F1}">
-                          <asvg:svgBlip xmlns:asvg="http://schemas.microsoft.com/office/drawing/2016/SVG/main" r:embed="rId61"/>
+                          <asvg:svgBlip xmlns:asvg="http://schemas.microsoft.com/office/drawing/2016/SVG/main" r:embed="rId62"/>
                         </a:ext>
                       </a:extLst>
                     </a:blip>
@@ -2784,8 +2798,8 @@
         </w:pict>
       </w:r>
     </w:p>
-    <w:bookmarkEnd w:id="65"/>
-    <w:bookmarkStart w:id="66" w:name="insertion-sort-algorithm-pseudo-code-3"/>
+    <w:bookmarkEnd w:id="66"/>
+    <w:bookmarkStart w:id="67" w:name="insertion-sort-algorithm-pseudo-code-3"/>
     <w:p>
       <w:pPr>
         <w:pStyle w:val="Heading2"/>
@@ -3196,8 +3210,8 @@
         </w:pict>
       </w:r>
     </w:p>
-    <w:bookmarkEnd w:id="66"/>
-    <w:bookmarkStart w:id="71" w:name="X5f937254b96e7e39fe256348aa4991074993d17"/>
+    <w:bookmarkEnd w:id="67"/>
+    <w:bookmarkStart w:id="72" w:name="X5f937254b96e7e39fe256348aa4991074993d17"/>
     <w:p>
       <w:pPr>
         <w:pStyle w:val="Heading2"/>
@@ -3215,24 +3229,24 @@
           <wp:inline>
             <wp:extent cx="2676525" cy="2581275"/>
             <wp:effectExtent b="0" l="0" r="0" t="0"/>
-            <wp:docPr descr="alt:“insertion sort description-1” height:500px center" title="" id="68" name="Picture"/>
+            <wp:docPr descr="alt:“insertion sort description-1” height:500px center" title="" id="69" name="Picture"/>
             <a:graphic>
               <a:graphicData uri="http://schemas.openxmlformats.org/drawingml/2006/picture">
                 <pic:pic>
                   <pic:nvPicPr>
-                    <pic:cNvPr descr="assets/ce100-week-1-intro-ins_sort_3.drawio.svg" id="69" name="Picture"/>
+                    <pic:cNvPr descr="assets/ce100-week-1-intro-ins_sort_3.drawio.svg" id="70" name="Picture"/>
                     <pic:cNvPicPr>
                       <a:picLocks noChangeArrowheads="1" noChangeAspect="1"/>
                     </pic:cNvPicPr>
                   </pic:nvPicPr>
                   <pic:blipFill>
-                    <a:blip r:embed="rId70">
+                    <a:blip r:embed="rId71">
                       <a:extLst>
                         <a:ext uri="{28A0092B-C50C-407E-A947-70E740481C1C}">
                           <a14:useLocalDpi xmlns:a14="http://schemas.microsoft.com/office/drawing/2010/main" val="0"/>
                         </a:ext>
                         <a:ext uri="{96DAC541-7B7A-43D3-8B79-37D633B846F1}">
-                          <asvg:svgBlip xmlns:asvg="http://schemas.microsoft.com/office/drawing/2016/SVG/main" r:embed="rId67"/>
+                          <asvg:svgBlip xmlns:asvg="http://schemas.microsoft.com/office/drawing/2016/SVG/main" r:embed="rId68"/>
                         </a:ext>
                       </a:extLst>
                     </a:blip>
@@ -3292,8 +3306,8 @@
         </w:pict>
       </w:r>
     </w:p>
-    <w:bookmarkEnd w:id="71"/>
-    <w:bookmarkStart w:id="76" w:name="Xaa650c1f5268664d1606603af3096409dffbde1"/>
+    <w:bookmarkEnd w:id="72"/>
+    <w:bookmarkStart w:id="77" w:name="Xaa650c1f5268664d1606603af3096409dffbde1"/>
     <w:p>
       <w:pPr>
         <w:pStyle w:val="Heading2"/>
@@ -3311,24 +3325,24 @@
           <wp:inline>
             <wp:extent cx="2619375" cy="2486025"/>
             <wp:effectExtent b="0" l="0" r="0" t="0"/>
-            <wp:docPr descr="alt:“insertion sort description-2” height:500px center" title="" id="73" name="Picture"/>
+            <wp:docPr descr="alt:“insertion sort description-2” height:500px center" title="" id="74" name="Picture"/>
             <a:graphic>
               <a:graphicData uri="http://schemas.openxmlformats.org/drawingml/2006/picture">
                 <pic:pic>
                   <pic:nvPicPr>
-                    <pic:cNvPr descr="assets/ce100-week-1-intro-ins_sort_4.drawio.svg" id="74" name="Picture"/>
+                    <pic:cNvPr descr="assets/ce100-week-1-intro-ins_sort_4.drawio.svg" id="75" name="Picture"/>
                     <pic:cNvPicPr>
                       <a:picLocks noChangeArrowheads="1" noChangeAspect="1"/>
                     </pic:cNvPicPr>
                   </pic:nvPicPr>
                   <pic:blipFill>
-                    <a:blip r:embed="rId75">
+                    <a:blip r:embed="rId76">
                       <a:extLst>
                         <a:ext uri="{28A0092B-C50C-407E-A947-70E740481C1C}">
                           <a14:useLocalDpi xmlns:a14="http://schemas.microsoft.com/office/drawing/2010/main" val="0"/>
                         </a:ext>
                         <a:ext uri="{96DAC541-7B7A-43D3-8B79-37D633B846F1}">
-                          <asvg:svgBlip xmlns:asvg="http://schemas.microsoft.com/office/drawing/2016/SVG/main" r:embed="rId72"/>
+                          <asvg:svgBlip xmlns:asvg="http://schemas.microsoft.com/office/drawing/2016/SVG/main" r:embed="rId73"/>
                         </a:ext>
                       </a:extLst>
                     </a:blip>
@@ -3388,8 +3402,8 @@
         </w:pict>
       </w:r>
     </w:p>
-    <w:bookmarkEnd w:id="76"/>
-    <w:bookmarkStart w:id="81" w:name="X0a23b2a71373e15b6ab23ec7b001f8aaf432f54"/>
+    <w:bookmarkEnd w:id="77"/>
+    <w:bookmarkStart w:id="82" w:name="X0a23b2a71373e15b6ab23ec7b001f8aaf432f54"/>
     <w:p>
       <w:pPr>
         <w:pStyle w:val="Heading2"/>
@@ -3407,24 +3421,24 @@
           <wp:inline>
             <wp:extent cx="3248025" cy="2105025"/>
             <wp:effectExtent b="0" l="0" r="0" t="0"/>
-            <wp:docPr descr="alt:“insertion sort description-3” height:500px center" title="" id="78" name="Picture"/>
+            <wp:docPr descr="alt:“insertion sort description-3” height:500px center" title="" id="79" name="Picture"/>
             <a:graphic>
               <a:graphicData uri="http://schemas.openxmlformats.org/drawingml/2006/picture">
                 <pic:pic>
                   <pic:nvPicPr>
-                    <pic:cNvPr descr="assets/ce100-week-1-intro-ins_sort_5.drawio.svg" id="79" name="Picture"/>
+                    <pic:cNvPr descr="assets/ce100-week-1-intro-ins_sort_5.drawio.svg" id="80" name="Picture"/>
                     <pic:cNvPicPr>
                       <a:picLocks noChangeArrowheads="1" noChangeAspect="1"/>
                     </pic:cNvPicPr>
                   </pic:nvPicPr>
                   <pic:blipFill>
-                    <a:blip r:embed="rId80">
+                    <a:blip r:embed="rId81">
                       <a:extLst>
                         <a:ext uri="{28A0092B-C50C-407E-A947-70E740481C1C}">
                           <a14:useLocalDpi xmlns:a14="http://schemas.microsoft.com/office/drawing/2010/main" val="0"/>
                         </a:ext>
                         <a:ext uri="{96DAC541-7B7A-43D3-8B79-37D633B846F1}">
-                          <asvg:svgBlip xmlns:asvg="http://schemas.microsoft.com/office/drawing/2016/SVG/main" r:embed="rId77"/>
+                          <asvg:svgBlip xmlns:asvg="http://schemas.microsoft.com/office/drawing/2016/SVG/main" r:embed="rId78"/>
                         </a:ext>
                       </a:extLst>
                     </a:blip>
@@ -3484,8 +3498,8 @@
         </w:pict>
       </w:r>
     </w:p>
-    <w:bookmarkEnd w:id="81"/>
-    <w:bookmarkStart w:id="122" w:name="insertion-sort-example"/>
+    <w:bookmarkEnd w:id="82"/>
+    <w:bookmarkStart w:id="123" w:name="insertion-sort-example"/>
     <w:p>
       <w:pPr>
         <w:pStyle w:val="Heading2"/>
@@ -3494,7 +3508,7 @@
         <w:t xml:space="preserve">Insertion Sort Example</w:t>
       </w:r>
     </w:p>
-    <w:bookmarkStart w:id="86" w:name="insertion-sort-step-1-initial"/>
+    <w:bookmarkStart w:id="87" w:name="insertion-sort-step-1-initial"/>
     <w:p>
       <w:pPr>
         <w:pStyle w:val="Heading3"/>
@@ -3512,24 +3526,24 @@
           <wp:inline>
             <wp:extent cx="2638425" cy="1628775"/>
             <wp:effectExtent b="0" l="0" r="0" t="0"/>
-            <wp:docPr descr="alt:“insertion sort step-1” height:450px center" title="" id="83" name="Picture"/>
+            <wp:docPr descr="alt:“insertion sort step-1” height:450px center" title="" id="84" name="Picture"/>
             <a:graphic>
               <a:graphicData uri="http://schemas.openxmlformats.org/drawingml/2006/picture">
                 <pic:pic>
                   <pic:nvPicPr>
-                    <pic:cNvPr descr="assets/ce100-week-1-intro-ins_sort_6.drawio.svg" id="84" name="Picture"/>
+                    <pic:cNvPr descr="assets/ce100-week-1-intro-ins_sort_6.drawio.svg" id="85" name="Picture"/>
                     <pic:cNvPicPr>
                       <a:picLocks noChangeArrowheads="1" noChangeAspect="1"/>
                     </pic:cNvPicPr>
                   </pic:nvPicPr>
                   <pic:blipFill>
-                    <a:blip r:embed="rId85">
+                    <a:blip r:embed="rId86">
                       <a:extLst>
                         <a:ext uri="{28A0092B-C50C-407E-A947-70E740481C1C}">
                           <a14:useLocalDpi xmlns:a14="http://schemas.microsoft.com/office/drawing/2010/main" val="0"/>
                         </a:ext>
                         <a:ext uri="{96DAC541-7B7A-43D3-8B79-37D633B846F1}">
-                          <asvg:svgBlip xmlns:asvg="http://schemas.microsoft.com/office/drawing/2016/SVG/main" r:embed="rId82"/>
+                          <asvg:svgBlip xmlns:asvg="http://schemas.microsoft.com/office/drawing/2016/SVG/main" r:embed="rId83"/>
                         </a:ext>
                       </a:extLst>
                     </a:blip>
@@ -3589,8 +3603,8 @@
         </w:pict>
       </w:r>
     </w:p>
-    <w:bookmarkEnd w:id="86"/>
-    <w:bookmarkStart w:id="91" w:name="insertion-sort-step-2-j2"/>
+    <w:bookmarkEnd w:id="87"/>
+    <w:bookmarkStart w:id="92" w:name="insertion-sort-step-2-j2"/>
     <w:p>
       <w:pPr>
         <w:pStyle w:val="Heading3"/>
@@ -3608,24 +3622,24 @@
           <wp:inline>
             <wp:extent cx="3152775" cy="1781175"/>
             <wp:effectExtent b="0" l="0" r="0" t="0"/>
-            <wp:docPr descr="alt:“insertion sort step-2” height:450px center" title="" id="88" name="Picture"/>
+            <wp:docPr descr="alt:“insertion sort step-2” height:450px center" title="" id="89" name="Picture"/>
             <a:graphic>
               <a:graphicData uri="http://schemas.openxmlformats.org/drawingml/2006/picture">
                 <pic:pic>
                   <pic:nvPicPr>
-                    <pic:cNvPr descr="assets/ce100-week-1-intro-ins_sort_7.drawio.svg" id="89" name="Picture"/>
+                    <pic:cNvPr descr="assets/ce100-week-1-intro-ins_sort_7.drawio.svg" id="90" name="Picture"/>
                     <pic:cNvPicPr>
                       <a:picLocks noChangeArrowheads="1" noChangeAspect="1"/>
                     </pic:cNvPicPr>
                   </pic:nvPicPr>
                   <pic:blipFill>
-                    <a:blip r:embed="rId90">
+                    <a:blip r:embed="rId91">
                       <a:extLst>
                         <a:ext uri="{28A0092B-C50C-407E-A947-70E740481C1C}">
                           <a14:useLocalDpi xmlns:a14="http://schemas.microsoft.com/office/drawing/2010/main" val="0"/>
                         </a:ext>
                         <a:ext uri="{96DAC541-7B7A-43D3-8B79-37D633B846F1}">
-                          <asvg:svgBlip xmlns:asvg="http://schemas.microsoft.com/office/drawing/2016/SVG/main" r:embed="rId87"/>
+                          <asvg:svgBlip xmlns:asvg="http://schemas.microsoft.com/office/drawing/2016/SVG/main" r:embed="rId88"/>
                         </a:ext>
                       </a:extLst>
                     </a:blip>
@@ -3685,8 +3699,8 @@
         </w:pict>
       </w:r>
     </w:p>
-    <w:bookmarkEnd w:id="91"/>
-    <w:bookmarkStart w:id="96" w:name="insertion-sort-step-3-j3"/>
+    <w:bookmarkEnd w:id="92"/>
+    <w:bookmarkStart w:id="97" w:name="insertion-sort-step-3-j3"/>
     <w:p>
       <w:pPr>
         <w:pStyle w:val="Heading3"/>
@@ -3704,24 +3718,24 @@
           <wp:inline>
             <wp:extent cx="3343275" cy="1866900"/>
             <wp:effectExtent b="0" l="0" r="0" t="0"/>
-            <wp:docPr descr="alt:“insertion sort step-3” height:450px center" title="" id="93" name="Picture"/>
+            <wp:docPr descr="alt:“insertion sort step-3” height:450px center" title="" id="94" name="Picture"/>
             <a:graphic>
               <a:graphicData uri="http://schemas.openxmlformats.org/drawingml/2006/picture">
                 <pic:pic>
                   <pic:nvPicPr>
-                    <pic:cNvPr descr="assets/ce100-week-1-intro-ins_sort_8.drawio.svg" id="94" name="Picture"/>
+                    <pic:cNvPr descr="assets/ce100-week-1-intro-ins_sort_8.drawio.svg" id="95" name="Picture"/>
                     <pic:cNvPicPr>
                       <a:picLocks noChangeArrowheads="1" noChangeAspect="1"/>
                     </pic:cNvPicPr>
                   </pic:nvPicPr>
                   <pic:blipFill>
-                    <a:blip r:embed="rId95">
+                    <a:blip r:embed="rId96">
                       <a:extLst>
                         <a:ext uri="{28A0092B-C50C-407E-A947-70E740481C1C}">
                           <a14:useLocalDpi xmlns:a14="http://schemas.microsoft.com/office/drawing/2010/main" val="0"/>
                         </a:ext>
                         <a:ext uri="{96DAC541-7B7A-43D3-8B79-37D633B846F1}">
-                          <asvg:svgBlip xmlns:asvg="http://schemas.microsoft.com/office/drawing/2016/SVG/main" r:embed="rId92"/>
+                          <asvg:svgBlip xmlns:asvg="http://schemas.microsoft.com/office/drawing/2016/SVG/main" r:embed="rId93"/>
                         </a:ext>
                       </a:extLst>
                     </a:blip>
@@ -3781,8 +3795,8 @@
         </w:pict>
       </w:r>
     </w:p>
-    <w:bookmarkEnd w:id="96"/>
-    <w:bookmarkStart w:id="101" w:name="insertion-sort-step-4-j3"/>
+    <w:bookmarkEnd w:id="97"/>
+    <w:bookmarkStart w:id="102" w:name="insertion-sort-step-4-j3"/>
     <w:p>
       <w:pPr>
         <w:pStyle w:val="Heading3"/>
@@ -3800,24 +3814,24 @@
           <wp:inline>
             <wp:extent cx="3152775" cy="1971675"/>
             <wp:effectExtent b="0" l="0" r="0" t="0"/>
-            <wp:docPr descr="alt:“insertion sort step-4” height:450px center" title="" id="98" name="Picture"/>
+            <wp:docPr descr="alt:“insertion sort step-4” height:450px center" title="" id="99" name="Picture"/>
             <a:graphic>
               <a:graphicData uri="http://schemas.openxmlformats.org/drawingml/2006/picture">
                 <pic:pic>
                   <pic:nvPicPr>
-                    <pic:cNvPr descr="assets/ce100-week-1-intro-ins_sort_9.drawio.svg" id="99" name="Picture"/>
+                    <pic:cNvPr descr="assets/ce100-week-1-intro-ins_sort_9.drawio.svg" id="100" name="Picture"/>
                     <pic:cNvPicPr>
                       <a:picLocks noChangeArrowheads="1" noChangeAspect="1"/>
                     </pic:cNvPicPr>
                   </pic:nvPicPr>
                   <pic:blipFill>
-                    <a:blip r:embed="rId100">
+                    <a:blip r:embed="rId101">
                       <a:extLst>
                         <a:ext uri="{28A0092B-C50C-407E-A947-70E740481C1C}">
                           <a14:useLocalDpi xmlns:a14="http://schemas.microsoft.com/office/drawing/2010/main" val="0"/>
                         </a:ext>
                         <a:ext uri="{96DAC541-7B7A-43D3-8B79-37D633B846F1}">
-                          <asvg:svgBlip xmlns:asvg="http://schemas.microsoft.com/office/drawing/2016/SVG/main" r:embed="rId97"/>
+                          <asvg:svgBlip xmlns:asvg="http://schemas.microsoft.com/office/drawing/2016/SVG/main" r:embed="rId98"/>
                         </a:ext>
                       </a:extLst>
                     </a:blip>
@@ -3877,8 +3891,8 @@
         </w:pict>
       </w:r>
     </w:p>
-    <w:bookmarkEnd w:id="101"/>
-    <w:bookmarkStart w:id="106" w:name="insertion-sort-step-5-j4"/>
+    <w:bookmarkEnd w:id="102"/>
+    <w:bookmarkStart w:id="107" w:name="insertion-sort-step-5-j4"/>
     <w:p>
       <w:pPr>
         <w:pStyle w:val="Heading3"/>
@@ -3896,24 +3910,24 @@
           <wp:inline>
             <wp:extent cx="3152775" cy="1971675"/>
             <wp:effectExtent b="0" l="0" r="0" t="0"/>
-            <wp:docPr descr="alt:“insertion sort step-5” height:450px center" title="" id="103" name="Picture"/>
+            <wp:docPr descr="alt:“insertion sort step-5” height:450px center" title="" id="104" name="Picture"/>
             <a:graphic>
               <a:graphicData uri="http://schemas.openxmlformats.org/drawingml/2006/picture">
                 <pic:pic>
                   <pic:nvPicPr>
-                    <pic:cNvPr descr="assets/ce100-week-1-intro-ins_sort_10.drawio.svg" id="104" name="Picture"/>
+                    <pic:cNvPr descr="assets/ce100-week-1-intro-ins_sort_10.drawio.svg" id="105" name="Picture"/>
                     <pic:cNvPicPr>
                       <a:picLocks noChangeArrowheads="1" noChangeAspect="1"/>
                     </pic:cNvPicPr>
                   </pic:nvPicPr>
                   <pic:blipFill>
-                    <a:blip r:embed="rId105">
+                    <a:blip r:embed="rId106">
                       <a:extLst>
                         <a:ext uri="{28A0092B-C50C-407E-A947-70E740481C1C}">
                           <a14:useLocalDpi xmlns:a14="http://schemas.microsoft.com/office/drawing/2010/main" val="0"/>
                         </a:ext>
                         <a:ext uri="{96DAC541-7B7A-43D3-8B79-37D633B846F1}">
-                          <asvg:svgBlip xmlns:asvg="http://schemas.microsoft.com/office/drawing/2016/SVG/main" r:embed="rId102"/>
+                          <asvg:svgBlip xmlns:asvg="http://schemas.microsoft.com/office/drawing/2016/SVG/main" r:embed="rId103"/>
                         </a:ext>
                       </a:extLst>
                     </a:blip>
@@ -3973,8 +3987,8 @@
         </w:pict>
       </w:r>
     </w:p>
-    <w:bookmarkEnd w:id="106"/>
-    <w:bookmarkStart w:id="111" w:name="insertion-sort-step-6-j5"/>
+    <w:bookmarkEnd w:id="107"/>
+    <w:bookmarkStart w:id="112" w:name="insertion-sort-step-6-j5"/>
     <w:p>
       <w:pPr>
         <w:pStyle w:val="Heading3"/>
@@ -3992,24 +4006,24 @@
           <wp:inline>
             <wp:extent cx="3343275" cy="1866900"/>
             <wp:effectExtent b="0" l="0" r="0" t="0"/>
-            <wp:docPr descr="alt:“insertion sort step-6” height:450px center" title="" id="108" name="Picture"/>
+            <wp:docPr descr="alt:“insertion sort step-6” height:450px center" title="" id="109" name="Picture"/>
             <a:graphic>
               <a:graphicData uri="http://schemas.openxmlformats.org/drawingml/2006/picture">
                 <pic:pic>
                   <pic:nvPicPr>
-                    <pic:cNvPr descr="assets/ce100-week-1-intro-ins_sort_11.drawio.svg" id="109" name="Picture"/>
+                    <pic:cNvPr descr="assets/ce100-week-1-intro-ins_sort_11.drawio.svg" id="110" name="Picture"/>
                     <pic:cNvPicPr>
                       <a:picLocks noChangeArrowheads="1" noChangeAspect="1"/>
                     </pic:cNvPicPr>
                   </pic:nvPicPr>
                   <pic:blipFill>
-                    <a:blip r:embed="rId110">
+                    <a:blip r:embed="rId111">
                       <a:extLst>
                         <a:ext uri="{28A0092B-C50C-407E-A947-70E740481C1C}">
                           <a14:useLocalDpi xmlns:a14="http://schemas.microsoft.com/office/drawing/2010/main" val="0"/>
                         </a:ext>
                         <a:ext uri="{96DAC541-7B7A-43D3-8B79-37D633B846F1}">
-                          <asvg:svgBlip xmlns:asvg="http://schemas.microsoft.com/office/drawing/2016/SVG/main" r:embed="rId107"/>
+                          <asvg:svgBlip xmlns:asvg="http://schemas.microsoft.com/office/drawing/2016/SVG/main" r:embed="rId108"/>
                         </a:ext>
                       </a:extLst>
                     </a:blip>
@@ -4069,8 +4083,8 @@
         </w:pict>
       </w:r>
     </w:p>
-    <w:bookmarkEnd w:id="111"/>
-    <w:bookmarkStart w:id="116" w:name="insertion-sort-step-7-j5"/>
+    <w:bookmarkEnd w:id="112"/>
+    <w:bookmarkStart w:id="117" w:name="insertion-sort-step-7-j5"/>
     <w:p>
       <w:pPr>
         <w:pStyle w:val="Heading3"/>
@@ -4088,24 +4102,24 @@
           <wp:inline>
             <wp:extent cx="3152775" cy="1876425"/>
             <wp:effectExtent b="0" l="0" r="0" t="0"/>
-            <wp:docPr descr="alt:“insertion sort step-7” height:450px center" title="" id="113" name="Picture"/>
+            <wp:docPr descr="alt:“insertion sort step-7” height:450px center" title="" id="114" name="Picture"/>
             <a:graphic>
               <a:graphicData uri="http://schemas.openxmlformats.org/drawingml/2006/picture">
                 <pic:pic>
                   <pic:nvPicPr>
-                    <pic:cNvPr descr="assets/ce100-week-1-intro-ins_sort_12.drawio.svg" id="114" name="Picture"/>
+                    <pic:cNvPr descr="assets/ce100-week-1-intro-ins_sort_12.drawio.svg" id="115" name="Picture"/>
                     <pic:cNvPicPr>
                       <a:picLocks noChangeArrowheads="1" noChangeAspect="1"/>
                     </pic:cNvPicPr>
                   </pic:nvPicPr>
                   <pic:blipFill>
-                    <a:blip r:embed="rId115">
+                    <a:blip r:embed="rId116">
                       <a:extLst>
                         <a:ext uri="{28A0092B-C50C-407E-A947-70E740481C1C}">
                           <a14:useLocalDpi xmlns:a14="http://schemas.microsoft.com/office/drawing/2010/main" val="0"/>
                         </a:ext>
                         <a:ext uri="{96DAC541-7B7A-43D3-8B79-37D633B846F1}">
-                          <asvg:svgBlip xmlns:asvg="http://schemas.microsoft.com/office/drawing/2016/SVG/main" r:embed="rId112"/>
+                          <asvg:svgBlip xmlns:asvg="http://schemas.microsoft.com/office/drawing/2016/SVG/main" r:embed="rId113"/>
                         </a:ext>
                       </a:extLst>
                     </a:blip>
@@ -4165,8 +4179,8 @@
         </w:pict>
       </w:r>
     </w:p>
-    <w:bookmarkEnd w:id="116"/>
-    <w:bookmarkStart w:id="121" w:name="insertion-sort-step-8-j6"/>
+    <w:bookmarkEnd w:id="117"/>
+    <w:bookmarkStart w:id="122" w:name="insertion-sort-step-8-j6"/>
     <w:p>
       <w:pPr>
         <w:pStyle w:val="Heading3"/>
@@ -4184,24 +4198,24 @@
           <wp:inline>
             <wp:extent cx="3162300" cy="1819275"/>
             <wp:effectExtent b="0" l="0" r="0" t="0"/>
-            <wp:docPr descr="alt:“insertion sort step-8” height:450px center" title="" id="118" name="Picture"/>
+            <wp:docPr descr="alt:“insertion sort step-8” height:450px center" title="" id="119" name="Picture"/>
             <a:graphic>
               <a:graphicData uri="http://schemas.openxmlformats.org/drawingml/2006/picture">
                 <pic:pic>
                   <pic:nvPicPr>
-                    <pic:cNvPr descr="assets/ce100-week-1-intro-ins_sort_13.drawio.svg" id="119" name="Picture"/>
+                    <pic:cNvPr descr="assets/ce100-week-1-intro-ins_sort_13.drawio.svg" id="120" name="Picture"/>
                     <pic:cNvPicPr>
                       <a:picLocks noChangeArrowheads="1" noChangeAspect="1"/>
                     </pic:cNvPicPr>
                   </pic:nvPicPr>
                   <pic:blipFill>
-                    <a:blip r:embed="rId120">
+                    <a:blip r:embed="rId121">
                       <a:extLst>
                         <a:ext uri="{28A0092B-C50C-407E-A947-70E740481C1C}">
                           <a14:useLocalDpi xmlns:a14="http://schemas.microsoft.com/office/drawing/2010/main" val="0"/>
                         </a:ext>
                         <a:ext uri="{96DAC541-7B7A-43D3-8B79-37D633B846F1}">
-                          <asvg:svgBlip xmlns:asvg="http://schemas.microsoft.com/office/drawing/2016/SVG/main" r:embed="rId117"/>
+                          <asvg:svgBlip xmlns:asvg="http://schemas.microsoft.com/office/drawing/2016/SVG/main" r:embed="rId118"/>
                         </a:ext>
                       </a:extLst>
                     </a:blip>
@@ -4261,9 +4275,9 @@
         </w:pict>
       </w:r>
     </w:p>
-    <w:bookmarkEnd w:id="121"/>
     <w:bookmarkEnd w:id="122"/>
-    <w:bookmarkStart w:id="123" w:name="insertion-sort-review-1"/>
+    <w:bookmarkEnd w:id="123"/>
+    <w:bookmarkStart w:id="124" w:name="insertion-sort-review-1"/>
     <w:p>
       <w:pPr>
         <w:pStyle w:val="Heading2"/>
@@ -4337,8 +4351,8 @@
         </w:pict>
       </w:r>
     </w:p>
-    <w:bookmarkEnd w:id="123"/>
-    <w:bookmarkStart w:id="124" w:name="insertion-sort-review-2"/>
+    <w:bookmarkEnd w:id="124"/>
+    <w:bookmarkStart w:id="125" w:name="insertion-sort-review-2"/>
     <w:p>
       <w:pPr>
         <w:pStyle w:val="Heading2"/>
@@ -4547,8 +4561,8 @@
         </w:pict>
       </w:r>
     </w:p>
-    <w:bookmarkEnd w:id="124"/>
-    <w:bookmarkStart w:id="127" w:name="visualization-of-insertion-sort"/>
+    <w:bookmarkEnd w:id="125"/>
+    <w:bookmarkStart w:id="128" w:name="visualization-of-insertion-sort"/>
     <w:p>
       <w:pPr>
         <w:pStyle w:val="Heading2"/>
@@ -4561,7 +4575,7 @@
       <w:pPr>
         <w:pStyle w:val="FirstParagraph"/>
       </w:pPr>
-      <w:hyperlink r:id="rId125">
+      <w:hyperlink r:id="rId126">
         <w:r>
           <w:rPr>
             <w:rStyle w:val="Hyperlink"/>
@@ -4590,7 +4604,7 @@
       <w:pPr>
         <w:pStyle w:val="BodyText"/>
       </w:pPr>
-      <w:hyperlink r:id="rId126">
+      <w:hyperlink r:id="rId127">
         <w:r>
           <w:rPr>
             <w:rStyle w:val="Hyperlink"/>
@@ -4606,8 +4620,8 @@
         </w:pict>
       </w:r>
     </w:p>
-    <w:bookmarkEnd w:id="127"/>
-    <w:bookmarkStart w:id="128" w:name="X50f1357eb9f677a77394d5bb75338d2a16b7b61"/>
+    <w:bookmarkEnd w:id="128"/>
+    <w:bookmarkStart w:id="129" w:name="X50f1357eb9f677a77394d5bb75338d2a16b7b61"/>
     <w:p>
       <w:pPr>
         <w:pStyle w:val="Heading2"/>
@@ -4899,8 +4913,8 @@
         </w:pict>
       </w:r>
     </w:p>
-    <w:bookmarkEnd w:id="128"/>
-    <w:bookmarkStart w:id="133" w:name="X191c1ad3c4b6957ff8c7df038e6a13dff4dc354"/>
+    <w:bookmarkEnd w:id="129"/>
+    <w:bookmarkStart w:id="134" w:name="X191c1ad3c4b6957ff8c7df038e6a13dff4dc354"/>
     <w:p>
       <w:pPr>
         <w:pStyle w:val="Heading2"/>
@@ -4918,24 +4932,24 @@
           <wp:inline>
             <wp:extent cx="4486275" cy="3038475"/>
             <wp:effectExtent b="0" l="0" r="0" t="0"/>
-            <wp:docPr descr="alt:“array sorting algorithms” height:550px center" title="" id="130" name="Picture"/>
+            <wp:docPr descr="alt:“array sorting algorithms” height:550px center" title="" id="131" name="Picture"/>
             <a:graphic>
               <a:graphicData uri="http://schemas.openxmlformats.org/drawingml/2006/picture">
                 <pic:pic>
                   <pic:nvPicPr>
-                    <pic:cNvPr descr="assets/ce100-week-1-intro-bigo3.drawio.svg" id="131" name="Picture"/>
+                    <pic:cNvPr descr="assets/ce100-week-1-intro-bigo3.drawio.svg" id="132" name="Picture"/>
                     <pic:cNvPicPr>
                       <a:picLocks noChangeArrowheads="1" noChangeAspect="1"/>
                     </pic:cNvPicPr>
                   </pic:nvPicPr>
                   <pic:blipFill>
-                    <a:blip r:embed="rId132">
+                    <a:blip r:embed="rId133">
                       <a:extLst>
                         <a:ext uri="{28A0092B-C50C-407E-A947-70E740481C1C}">
                           <a14:useLocalDpi xmlns:a14="http://schemas.microsoft.com/office/drawing/2010/main" val="0"/>
                         </a:ext>
                         <a:ext uri="{96DAC541-7B7A-43D3-8B79-37D633B846F1}">
-                          <asvg:svgBlip xmlns:asvg="http://schemas.microsoft.com/office/drawing/2016/SVG/main" r:embed="rId129"/>
+                          <asvg:svgBlip xmlns:asvg="http://schemas.microsoft.com/office/drawing/2016/SVG/main" r:embed="rId130"/>
                         </a:ext>
                       </a:extLst>
                     </a:blip>
@@ -4995,8 +5009,8 @@
         </w:pict>
       </w:r>
     </w:p>
-    <w:bookmarkEnd w:id="133"/>
-    <w:bookmarkStart w:id="134" w:name="comparison-of-time-analysis-cases"/>
+    <w:bookmarkEnd w:id="134"/>
+    <w:bookmarkStart w:id="135" w:name="comparison-of-time-analysis-cases"/>
     <w:p>
       <w:pPr>
         <w:pStyle w:val="Heading2"/>
@@ -5137,8 +5151,8 @@
         </w:pict>
       </w:r>
     </w:p>
-    <w:bookmarkEnd w:id="134"/>
-    <w:bookmarkStart w:id="139" w:name="asymptotic-analysis-1"/>
+    <w:bookmarkEnd w:id="135"/>
+    <w:bookmarkStart w:id="140" w:name="asymptotic-analysis-1"/>
     <w:p>
       <w:pPr>
         <w:pStyle w:val="Heading2"/>
@@ -5156,24 +5170,24 @@
           <wp:inline>
             <wp:extent cx="4057650" cy="3067050"/>
             <wp:effectExtent b="0" l="0" r="0" t="0"/>
-            <wp:docPr descr="alt:“algorithm analysis comparisons” height:450px center" title="" id="136" name="Picture"/>
+            <wp:docPr descr="alt:“algorithm analysis comparisons” height:450px center" title="" id="137" name="Picture"/>
             <a:graphic>
               <a:graphicData uri="http://schemas.openxmlformats.org/drawingml/2006/picture">
                 <pic:pic>
                   <pic:nvPicPr>
-                    <pic:cNvPr descr="assets/ce100-week-1-intro-bigo_chart_1.drawio.svg" id="137" name="Picture"/>
+                    <pic:cNvPr descr="assets/ce100-week-1-intro-bigo_chart_1.drawio.svg" id="138" name="Picture"/>
                     <pic:cNvPicPr>
                       <a:picLocks noChangeArrowheads="1" noChangeAspect="1"/>
                     </pic:cNvPicPr>
                   </pic:nvPicPr>
                   <pic:blipFill>
-                    <a:blip r:embed="rId138">
+                    <a:blip r:embed="rId139">
                       <a:extLst>
                         <a:ext uri="{28A0092B-C50C-407E-A947-70E740481C1C}">
                           <a14:useLocalDpi xmlns:a14="http://schemas.microsoft.com/office/drawing/2010/main" val="0"/>
                         </a:ext>
                         <a:ext uri="{96DAC541-7B7A-43D3-8B79-37D633B846F1}">
-                          <asvg:svgBlip xmlns:asvg="http://schemas.microsoft.com/office/drawing/2016/SVG/main" r:embed="rId135"/>
+                          <asvg:svgBlip xmlns:asvg="http://schemas.microsoft.com/office/drawing/2016/SVG/main" r:embed="rId136"/>
                         </a:ext>
                       </a:extLst>
                     </a:blip>
@@ -5233,8 +5247,8 @@
         </w:pict>
       </w:r>
     </w:p>
-    <w:bookmarkEnd w:id="139"/>
-    <w:bookmarkStart w:id="140" w:name="asymptotic-analysis-2"/>
+    <w:bookmarkEnd w:id="140"/>
+    <w:bookmarkStart w:id="141" w:name="asymptotic-analysis-2"/>
     <w:p>
       <w:pPr>
         <w:pStyle w:val="Heading2"/>
@@ -5243,8 +5257,8 @@
         <w:t xml:space="preserve">Asymptotic Analysis (2)</w:t>
       </w:r>
     </w:p>
-    <w:bookmarkEnd w:id="140"/>
-    <w:bookmarkStart w:id="141" w:name="theta-notation-average-case"/>
+    <w:bookmarkEnd w:id="141"/>
+    <w:bookmarkStart w:id="142" w:name="theta-notation-average-case"/>
     <w:p>
       <w:pPr>
         <w:pStyle w:val="Heading2"/>
@@ -5587,8 +5601,8 @@
         </w:pict>
       </w:r>
     </w:p>
-    <w:bookmarkEnd w:id="141"/>
-    <w:bookmarkStart w:id="146" w:name="asymptotic-analysis-3"/>
+    <w:bookmarkEnd w:id="142"/>
+    <w:bookmarkStart w:id="147" w:name="asymptotic-analysis-3"/>
     <w:p>
       <w:pPr>
         <w:pStyle w:val="Heading2"/>
@@ -5614,24 +5628,24 @@
           <wp:inline>
             <wp:extent cx="3962400" cy="2914650"/>
             <wp:effectExtent b="0" l="0" r="0" t="0"/>
-            <wp:docPr descr="alt:“T(n) and n change graph” height:350px center" title="" id="143" name="Picture"/>
+            <wp:docPr descr="alt:“T(n) and n change graph” height:350px center" title="" id="144" name="Picture"/>
             <a:graphic>
               <a:graphicData uri="http://schemas.openxmlformats.org/drawingml/2006/picture">
                 <pic:pic>
                   <pic:nvPicPr>
-                    <pic:cNvPr descr="assets/ce100-week-1-intro-bigo_chart2.drawio.svg" id="144" name="Picture"/>
+                    <pic:cNvPr descr="assets/ce100-week-1-intro-bigo_chart2.drawio.svg" id="145" name="Picture"/>
                     <pic:cNvPicPr>
                       <a:picLocks noChangeArrowheads="1" noChangeAspect="1"/>
                     </pic:cNvPicPr>
                   </pic:nvPicPr>
                   <pic:blipFill>
-                    <a:blip r:embed="rId145">
+                    <a:blip r:embed="rId146">
                       <a:extLst>
                         <a:ext uri="{28A0092B-C50C-407E-A947-70E740481C1C}">
                           <a14:useLocalDpi xmlns:a14="http://schemas.microsoft.com/office/drawing/2010/main" val="0"/>
                         </a:ext>
                         <a:ext uri="{96DAC541-7B7A-43D3-8B79-37D633B846F1}">
-                          <asvg:svgBlip xmlns:asvg="http://schemas.microsoft.com/office/drawing/2016/SVG/main" r:embed="rId142"/>
+                          <asvg:svgBlip xmlns:asvg="http://schemas.microsoft.com/office/drawing/2016/SVG/main" r:embed="rId143"/>
                         </a:ext>
                       </a:extLst>
                     </a:blip>
@@ -5691,8 +5705,8 @@
         </w:pict>
       </w:r>
     </w:p>
-    <w:bookmarkEnd w:id="146"/>
-    <w:bookmarkStart w:id="147" w:name="insertion-sort---runtime-analysis-1"/>
+    <w:bookmarkEnd w:id="147"/>
+    <w:bookmarkStart w:id="148" w:name="insertion-sort---runtime-analysis-1"/>
     <w:p>
       <w:pPr>
         <w:pStyle w:val="Heading2"/>
@@ -6393,8 +6407,8 @@
         </w:pict>
       </w:r>
     </w:p>
-    <w:bookmarkEnd w:id="147"/>
-    <w:bookmarkStart w:id="148" w:name="insertion-sort---runtime-analysis-2"/>
+    <w:bookmarkEnd w:id="148"/>
+    <w:bookmarkStart w:id="149" w:name="insertion-sort---runtime-analysis-2"/>
     <w:p>
       <w:pPr>
         <w:pStyle w:val="Heading2"/>
@@ -6849,8 +6863,8 @@
         </w:pict>
       </w:r>
     </w:p>
-    <w:bookmarkEnd w:id="148"/>
-    <w:bookmarkStart w:id="149" w:name="insertion-sort---runtime-analysis-3"/>
+    <w:bookmarkEnd w:id="149"/>
+    <w:bookmarkStart w:id="150" w:name="insertion-sort---runtime-analysis-3"/>
     <w:p>
       <w:pPr>
         <w:pStyle w:val="Heading2"/>
@@ -7094,8 +7108,8 @@
         </w:pict>
       </w:r>
     </w:p>
-    <w:bookmarkEnd w:id="149"/>
-    <w:bookmarkStart w:id="150" w:name="insertion-sort---runtime-analysis-4"/>
+    <w:bookmarkEnd w:id="150"/>
+    <w:bookmarkStart w:id="151" w:name="insertion-sort---runtime-analysis-4"/>
     <w:p>
       <w:pPr>
         <w:pStyle w:val="Heading2"/>
@@ -7526,8 +7540,8 @@
         </w:pict>
       </w:r>
     </w:p>
-    <w:bookmarkEnd w:id="150"/>
-    <w:bookmarkStart w:id="151" w:name="insertion-sort---runtime-analysis-5"/>
+    <w:bookmarkEnd w:id="151"/>
+    <w:bookmarkStart w:id="152" w:name="insertion-sort---runtime-analysis-5"/>
     <w:p>
       <w:pPr>
         <w:pStyle w:val="Heading2"/>
@@ -7675,8 +7689,8 @@
         </w:pict>
       </w:r>
     </w:p>
-    <w:bookmarkEnd w:id="151"/>
-    <w:bookmarkStart w:id="155" w:name="best-case-scenario-sorted-array-1"/>
+    <w:bookmarkEnd w:id="152"/>
+    <w:bookmarkStart w:id="156" w:name="best-case-scenario-sorted-array-1"/>
     <w:p>
       <w:pPr>
         <w:pStyle w:val="Heading2"/>
@@ -7779,24 +7793,24 @@
           <wp:inline>
             <wp:extent cx="3152775" cy="1971675"/>
             <wp:effectExtent b="0" l="0" r="0" t="0"/>
-            <wp:docPr descr="alt:“Insertion Sort Best-Case Scenario (Sorted Array)” height:400px center" title="" id="152" name="Picture"/>
+            <wp:docPr descr="alt:“Insertion Sort Best-Case Scenario (Sorted Array)” height:400px center" title="" id="153" name="Picture"/>
             <a:graphic>
               <a:graphicData uri="http://schemas.openxmlformats.org/drawingml/2006/picture">
                 <pic:pic>
                   <pic:nvPicPr>
-                    <pic:cNvPr descr="assets/ce100-week-1-intro-ins_sort_10.drawio.svg" id="153" name="Picture"/>
+                    <pic:cNvPr descr="assets/ce100-week-1-intro-ins_sort_10.drawio.svg" id="154" name="Picture"/>
                     <pic:cNvPicPr>
                       <a:picLocks noChangeArrowheads="1" noChangeAspect="1"/>
                     </pic:cNvPicPr>
                   </pic:nvPicPr>
                   <pic:blipFill>
-                    <a:blip r:embed="rId154">
+                    <a:blip r:embed="rId155">
                       <a:extLst>
                         <a:ext uri="{28A0092B-C50C-407E-A947-70E740481C1C}">
                           <a14:useLocalDpi xmlns:a14="http://schemas.microsoft.com/office/drawing/2010/main" val="0"/>
                         </a:ext>
                         <a:ext uri="{96DAC541-7B7A-43D3-8B79-37D633B846F1}">
-                          <asvg:svgBlip xmlns:asvg="http://schemas.microsoft.com/office/drawing/2016/SVG/main" r:embed="rId102"/>
+                          <asvg:svgBlip xmlns:asvg="http://schemas.microsoft.com/office/drawing/2016/SVG/main" r:embed="rId103"/>
                         </a:ext>
                       </a:extLst>
                     </a:blip>
@@ -7884,8 +7898,8 @@
         </w:pict>
       </w:r>
     </w:p>
-    <w:bookmarkEnd w:id="155"/>
-    <w:bookmarkStart w:id="156" w:name="best-case-scenario-sorted-array-2"/>
+    <w:bookmarkEnd w:id="156"/>
+    <w:bookmarkStart w:id="157" w:name="best-case-scenario-sorted-array-2"/>
     <w:p>
       <w:pPr>
         <w:pStyle w:val="Heading2"/>
@@ -8689,8 +8703,8 @@
         </w:pict>
       </w:r>
     </w:p>
-    <w:bookmarkEnd w:id="156"/>
-    <w:bookmarkStart w:id="160" w:name="worst-case-scenario-reversed-array-1"/>
+    <w:bookmarkEnd w:id="157"/>
+    <w:bookmarkStart w:id="161" w:name="worst-case-scenario-reversed-array-1"/>
     <w:p>
       <w:pPr>
         <w:pStyle w:val="Heading2"/>
@@ -8826,24 +8840,24 @@
           <wp:inline>
             <wp:extent cx="3343275" cy="1866900"/>
             <wp:effectExtent b="0" l="0" r="0" t="0"/>
-            <wp:docPr descr="alt:“Insertion Sort Worst-Case Scenario (Reversed Array)” height:400px center" title="" id="157" name="Picture"/>
+            <wp:docPr descr="alt:“Insertion Sort Worst-Case Scenario (Reversed Array)” height:400px center" title="" id="158" name="Picture"/>
             <a:graphic>
               <a:graphicData uri="http://schemas.openxmlformats.org/drawingml/2006/picture">
                 <pic:pic>
                   <pic:nvPicPr>
-                    <pic:cNvPr descr="assets/ce100-week-1-intro-ins_sort_11.drawio.svg" id="158" name="Picture"/>
+                    <pic:cNvPr descr="assets/ce100-week-1-intro-ins_sort_11.drawio.svg" id="159" name="Picture"/>
                     <pic:cNvPicPr>
                       <a:picLocks noChangeArrowheads="1" noChangeAspect="1"/>
                     </pic:cNvPicPr>
                   </pic:nvPicPr>
                   <pic:blipFill>
-                    <a:blip r:embed="rId159">
+                    <a:blip r:embed="rId160">
                       <a:extLst>
                         <a:ext uri="{28A0092B-C50C-407E-A947-70E740481C1C}">
                           <a14:useLocalDpi xmlns:a14="http://schemas.microsoft.com/office/drawing/2010/main" val="0"/>
                         </a:ext>
                         <a:ext uri="{96DAC541-7B7A-43D3-8B79-37D633B846F1}">
-                          <asvg:svgBlip xmlns:asvg="http://schemas.microsoft.com/office/drawing/2016/SVG/main" r:embed="rId107"/>
+                          <asvg:svgBlip xmlns:asvg="http://schemas.microsoft.com/office/drawing/2016/SVG/main" r:embed="rId108"/>
                         </a:ext>
                       </a:extLst>
                     </a:blip>
@@ -8934,8 +8948,8 @@
         </w:pict>
       </w:r>
     </w:p>
-    <w:bookmarkEnd w:id="160"/>
-    <w:bookmarkStart w:id="161" w:name="worst-case-scenario-reversed-array-2"/>
+    <w:bookmarkEnd w:id="161"/>
+    <w:bookmarkStart w:id="162" w:name="worst-case-scenario-reversed-array-2"/>
     <w:p>
       <w:pPr>
         <w:pStyle w:val="Heading2"/>
@@ -9507,8 +9521,8 @@
         </w:pict>
       </w:r>
     </w:p>
-    <w:bookmarkEnd w:id="161"/>
-    <w:bookmarkStart w:id="168" w:name="X49cb14bbafd856e34c4346d18ce0a758540935e"/>
+    <w:bookmarkEnd w:id="162"/>
+    <w:bookmarkStart w:id="169" w:name="X49cb14bbafd856e34c4346d18ce0a758540935e"/>
     <w:p>
       <w:pPr>
         <w:pStyle w:val="Heading2"/>
@@ -9526,24 +9540,24 @@
           <wp:inline>
             <wp:extent cx="2466975" cy="1628775"/>
             <wp:effectExtent b="0" l="0" r="0" t="0"/>
-            <wp:docPr descr="alt:“Asymptotic Runtime Analysis of Insertion-Sort” height:450px center" title="" id="163" name="Picture"/>
+            <wp:docPr descr="alt:“Asymptotic Runtime Analysis of Insertion-Sort” height:450px center" title="" id="164" name="Picture"/>
             <a:graphic>
               <a:graphicData uri="http://schemas.openxmlformats.org/drawingml/2006/picture">
                 <pic:pic>
                   <pic:nvPicPr>
-                    <pic:cNvPr descr="assets/ce100-week-1-intro-ins_sort_bigo.drawio.svg" id="164" name="Picture"/>
+                    <pic:cNvPr descr="assets/ce100-week-1-intro-ins_sort_bigo.drawio.svg" id="165" name="Picture"/>
                     <pic:cNvPicPr>
                       <a:picLocks noChangeArrowheads="1" noChangeAspect="1"/>
                     </pic:cNvPicPr>
                   </pic:nvPicPr>
                   <pic:blipFill>
-                    <a:blip r:embed="rId165">
+                    <a:blip r:embed="rId166">
                       <a:extLst>
                         <a:ext uri="{28A0092B-C50C-407E-A947-70E740481C1C}">
                           <a14:useLocalDpi xmlns:a14="http://schemas.microsoft.com/office/drawing/2010/main" val="0"/>
                         </a:ext>
                         <a:ext uri="{96DAC541-7B7A-43D3-8B79-37D633B846F1}">
-                          <asvg:svgBlip xmlns:asvg="http://schemas.microsoft.com/office/drawing/2016/SVG/main" r:embed="rId162"/>
+                          <asvg:svgBlip xmlns:asvg="http://schemas.microsoft.com/office/drawing/2016/SVG/main" r:embed="rId163"/>
                         </a:ext>
                       </a:extLst>
                     </a:blip>
@@ -9603,7 +9617,7 @@
         </w:pict>
       </w:r>
     </w:p>
-    <w:bookmarkStart w:id="166" w:name="X879ca7c085ce1c101c75483dba270ad8de03e9a"/>
+    <w:bookmarkStart w:id="167" w:name="X879ca7c085ce1c101c75483dba270ad8de03e9a"/>
     <w:p>
       <w:pPr>
         <w:pStyle w:val="Heading3"/>
@@ -9845,8 +9859,8 @@
         </w:pict>
       </w:r>
     </w:p>
-    <w:bookmarkEnd w:id="166"/>
-    <w:bookmarkStart w:id="167" w:name="X69a8b5c9f758e3d394eeab9359cb8b71223d4cd"/>
+    <w:bookmarkEnd w:id="167"/>
+    <w:bookmarkStart w:id="168" w:name="X69a8b5c9f758e3d394eeab9359cb8b71223d4cd"/>
     <w:p>
       <w:pPr>
         <w:pStyle w:val="Heading3"/>
@@ -10106,9 +10120,9 @@
         </w:pict>
       </w:r>
     </w:p>
-    <w:bookmarkEnd w:id="167"/>
     <w:bookmarkEnd w:id="168"/>
-    <w:bookmarkStart w:id="172" w:name="X25013ebf7c56f9a70ea1d010e286f514f25ef07"/>
+    <w:bookmarkEnd w:id="169"/>
+    <w:bookmarkStart w:id="173" w:name="X25013ebf7c56f9a70ea1d010e286f514f25ef07"/>
     <w:p>
       <w:pPr>
         <w:pStyle w:val="Heading2"/>
@@ -10134,24 +10148,24 @@
           <wp:inline>
             <wp:extent cx="4486275" cy="3038475"/>
             <wp:effectExtent b="0" l="0" r="0" t="0"/>
-            <wp:docPr descr="alt:“array sorting algorithms” height:450px center" title="" id="169" name="Picture"/>
+            <wp:docPr descr="alt:“array sorting algorithms” height:450px center" title="" id="170" name="Picture"/>
             <a:graphic>
               <a:graphicData uri="http://schemas.openxmlformats.org/drawingml/2006/picture">
                 <pic:pic>
                   <pic:nvPicPr>
-                    <pic:cNvPr descr="assets/ce100-week-1-intro-bigo3.drawio.svg" id="170" name="Picture"/>
+                    <pic:cNvPr descr="assets/ce100-week-1-intro-bigo3.drawio.svg" id="171" name="Picture"/>
                     <pic:cNvPicPr>
                       <a:picLocks noChangeArrowheads="1" noChangeAspect="1"/>
                     </pic:cNvPicPr>
                   </pic:nvPicPr>
                   <pic:blipFill>
-                    <a:blip r:embed="rId171">
+                    <a:blip r:embed="rId172">
                       <a:extLst>
                         <a:ext uri="{28A0092B-C50C-407E-A947-70E740481C1C}">
                           <a14:useLocalDpi xmlns:a14="http://schemas.microsoft.com/office/drawing/2010/main" val="0"/>
                         </a:ext>
                         <a:ext uri="{96DAC541-7B7A-43D3-8B79-37D633B846F1}">
-                          <asvg:svgBlip xmlns:asvg="http://schemas.microsoft.com/office/drawing/2016/SVG/main" r:embed="rId129"/>
+                          <asvg:svgBlip xmlns:asvg="http://schemas.microsoft.com/office/drawing/2016/SVG/main" r:embed="rId130"/>
                         </a:ext>
                       </a:extLst>
                     </a:blip>
@@ -10211,8 +10225,8 @@
         </w:pict>
       </w:r>
     </w:p>
-    <w:bookmarkEnd w:id="172"/>
-    <w:bookmarkStart w:id="177" w:name="merge-sort-divide-conquer-combine-1"/>
+    <w:bookmarkEnd w:id="173"/>
+    <w:bookmarkStart w:id="178" w:name="merge-sort-divide-conquer-combine-1"/>
     <w:p>
       <w:pPr>
         <w:pStyle w:val="Heading2"/>
@@ -10230,24 +10244,24 @@
           <wp:inline>
             <wp:extent cx="5334000" cy="2757188"/>
             <wp:effectExtent b="0" l="0" r="0" t="0"/>
-            <wp:docPr descr="alt:“Merge Sort : Divide / Conquer / Combine” height:450px center" title="" id="174" name="Picture"/>
+            <wp:docPr descr="alt:“Merge Sort : Divide / Conquer / Combine” height:450px center" title="" id="175" name="Picture"/>
             <a:graphic>
               <a:graphicData uri="http://schemas.openxmlformats.org/drawingml/2006/picture">
                 <pic:pic>
                   <pic:nvPicPr>
-                    <pic:cNvPr descr="assets/ce100-week-1-intro-merge_sort_1.drawio.svg" id="175" name="Picture"/>
+                    <pic:cNvPr descr="assets/ce100-week-1-intro-merge_sort_1.drawio.svg" id="176" name="Picture"/>
                     <pic:cNvPicPr>
                       <a:picLocks noChangeArrowheads="1" noChangeAspect="1"/>
                     </pic:cNvPicPr>
                   </pic:nvPicPr>
                   <pic:blipFill>
-                    <a:blip r:embed="rId176">
+                    <a:blip r:embed="rId177">
                       <a:extLst>
                         <a:ext uri="{28A0092B-C50C-407E-A947-70E740481C1C}">
                           <a14:useLocalDpi xmlns:a14="http://schemas.microsoft.com/office/drawing/2010/main" val="0"/>
                         </a:ext>
                         <a:ext uri="{96DAC541-7B7A-43D3-8B79-37D633B846F1}">
-                          <asvg:svgBlip xmlns:asvg="http://schemas.microsoft.com/office/drawing/2016/SVG/main" r:embed="rId173"/>
+                          <asvg:svgBlip xmlns:asvg="http://schemas.microsoft.com/office/drawing/2016/SVG/main" r:embed="rId174"/>
                         </a:ext>
                       </a:extLst>
                     </a:blip>
@@ -10307,8 +10321,8 @@
         </w:pict>
       </w:r>
     </w:p>
-    <w:bookmarkEnd w:id="177"/>
-    <w:bookmarkStart w:id="178" w:name="merge-sort-divide-conquer-combine-2"/>
+    <w:bookmarkEnd w:id="178"/>
+    <w:bookmarkStart w:id="179" w:name="merge-sort-divide-conquer-combine-2"/>
     <w:p>
       <w:pPr>
         <w:pStyle w:val="Heading2"/>
@@ -10384,8 +10398,8 @@
         </w:pict>
       </w:r>
     </w:p>
-    <w:bookmarkEnd w:id="178"/>
-    <w:bookmarkStart w:id="183" w:name="merge-sort-example"/>
+    <w:bookmarkEnd w:id="179"/>
+    <w:bookmarkStart w:id="184" w:name="merge-sort-example"/>
     <w:p>
       <w:pPr>
         <w:pStyle w:val="Heading2"/>
@@ -10403,24 +10417,24 @@
           <wp:inline>
             <wp:extent cx="3876675" cy="3790950"/>
             <wp:effectExtent b="0" l="0" r="0" t="0"/>
-            <wp:docPr descr="alt:“Merge Sort Example” height:550px center" title="" id="180" name="Picture"/>
+            <wp:docPr descr="alt:“Merge Sort Example” height:550px center" title="" id="181" name="Picture"/>
             <a:graphic>
               <a:graphicData uri="http://schemas.openxmlformats.org/drawingml/2006/picture">
                 <pic:pic>
                   <pic:nvPicPr>
-                    <pic:cNvPr descr="assets/ce100-week-1-intro-merge_sort_example.drawio.svg" id="181" name="Picture"/>
+                    <pic:cNvPr descr="assets/ce100-week-1-intro-merge_sort_example.drawio.svg" id="182" name="Picture"/>
                     <pic:cNvPicPr>
                       <a:picLocks noChangeArrowheads="1" noChangeAspect="1"/>
                     </pic:cNvPicPr>
                   </pic:nvPicPr>
                   <pic:blipFill>
-                    <a:blip r:embed="rId182">
+                    <a:blip r:embed="rId183">
                       <a:extLst>
                         <a:ext uri="{28A0092B-C50C-407E-A947-70E740481C1C}">
                           <a14:useLocalDpi xmlns:a14="http://schemas.microsoft.com/office/drawing/2010/main" val="0"/>
                         </a:ext>
                         <a:ext uri="{96DAC541-7B7A-43D3-8B79-37D633B846F1}">
-                          <asvg:svgBlip xmlns:asvg="http://schemas.microsoft.com/office/drawing/2016/SVG/main" r:embed="rId179"/>
+                          <asvg:svgBlip xmlns:asvg="http://schemas.microsoft.com/office/drawing/2016/SVG/main" r:embed="rId180"/>
                         </a:ext>
                       </a:extLst>
                     </a:blip>
@@ -10480,8 +10494,8 @@
         </w:pict>
       </w:r>
     </w:p>
-    <w:bookmarkEnd w:id="183"/>
-    <w:bookmarkStart w:id="184" w:name="merge-sort-algorithm-initial-setup"/>
+    <w:bookmarkEnd w:id="184"/>
+    <w:bookmarkStart w:id="185" w:name="merge-sort-algorithm-initial-setup"/>
     <w:p>
       <w:pPr>
         <w:pStyle w:val="Heading2"/>
@@ -10692,8 +10706,8 @@
         </w:pict>
       </w:r>
     </w:p>
-    <w:bookmarkEnd w:id="184"/>
-    <w:bookmarkStart w:id="185" w:name="merge-sort-algorithm-internal-iterations"/>
+    <w:bookmarkEnd w:id="185"/>
+    <w:bookmarkStart w:id="186" w:name="merge-sort-algorithm-internal-iterations"/>
     <w:p>
       <w:pPr>
         <w:pStyle w:val="Heading2"/>
@@ -11055,8 +11069,8 @@
         </w:pict>
       </w:r>
     </w:p>
-    <w:bookmarkEnd w:id="185"/>
-    <w:bookmarkStart w:id="190" w:name="merge-sort-algorithm-combine-1"/>
+    <w:bookmarkEnd w:id="186"/>
+    <w:bookmarkStart w:id="191" w:name="merge-sort-algorithm-combine-1"/>
     <w:p>
       <w:pPr>
         <w:pStyle w:val="Heading2"/>
@@ -11214,24 +11228,24 @@
           <wp:inline>
             <wp:extent cx="3314700" cy="2009775"/>
             <wp:effectExtent b="0" l="0" r="0" t="0"/>
-            <wp:docPr descr="alt:“Merge Sort Algorithm (Combine-1)” height:450px center" title="" id="187" name="Picture"/>
+            <wp:docPr descr="alt:“Merge Sort Algorithm (Combine-1)” height:450px center" title="" id="188" name="Picture"/>
             <a:graphic>
               <a:graphicData uri="http://schemas.openxmlformats.org/drawingml/2006/picture">
                 <pic:pic>
                   <pic:nvPicPr>
-                    <pic:cNvPr descr="assets/ce100-week-1-intro-merge-sort-algo-1.drawio.svg" id="188" name="Picture"/>
+                    <pic:cNvPr descr="assets/ce100-week-1-intro-merge-sort-algo-1.drawio.svg" id="189" name="Picture"/>
                     <pic:cNvPicPr>
                       <a:picLocks noChangeArrowheads="1" noChangeAspect="1"/>
                     </pic:cNvPicPr>
                   </pic:nvPicPr>
                   <pic:blipFill>
-                    <a:blip r:embed="rId189">
+                    <a:blip r:embed="rId190">
                       <a:extLst>
                         <a:ext uri="{28A0092B-C50C-407E-A947-70E740481C1C}">
                           <a14:useLocalDpi xmlns:a14="http://schemas.microsoft.com/office/drawing/2010/main" val="0"/>
                         </a:ext>
                         <a:ext uri="{96DAC541-7B7A-43D3-8B79-37D633B846F1}">
-                          <asvg:svgBlip xmlns:asvg="http://schemas.microsoft.com/office/drawing/2016/SVG/main" r:embed="rId186"/>
+                          <asvg:svgBlip xmlns:asvg="http://schemas.microsoft.com/office/drawing/2016/SVG/main" r:embed="rId187"/>
                         </a:ext>
                       </a:extLst>
                     </a:blip>
@@ -11291,8 +11305,8 @@
         </w:pict>
       </w:r>
     </w:p>
-    <w:bookmarkEnd w:id="190"/>
-    <w:bookmarkStart w:id="195" w:name="merge-sort-algorithm-combine-2"/>
+    <w:bookmarkEnd w:id="191"/>
+    <w:bookmarkStart w:id="196" w:name="merge-sort-algorithm-combine-2"/>
     <w:p>
       <w:pPr>
         <w:pStyle w:val="Heading2"/>
@@ -11326,24 +11340,24 @@
           <wp:inline>
             <wp:extent cx="4124325" cy="1962150"/>
             <wp:effectExtent b="0" l="0" r="0" t="0"/>
-            <wp:docPr descr="alt:“Merge Sort Algorithm (Combine-2)” height:350px center" title="" id="192" name="Picture"/>
+            <wp:docPr descr="alt:“Merge Sort Algorithm (Combine-2)” height:350px center" title="" id="193" name="Picture"/>
             <a:graphic>
               <a:graphicData uri="http://schemas.openxmlformats.org/drawingml/2006/picture">
                 <pic:pic>
                   <pic:nvPicPr>
-                    <pic:cNvPr descr="assets/ce100-week-1-intro-merge-sort-algo-2.drawio.svg" id="193" name="Picture"/>
+                    <pic:cNvPr descr="assets/ce100-week-1-intro-merge-sort-algo-2.drawio.svg" id="194" name="Picture"/>
                     <pic:cNvPicPr>
                       <a:picLocks noChangeArrowheads="1" noChangeAspect="1"/>
                     </pic:cNvPicPr>
                   </pic:nvPicPr>
                   <pic:blipFill>
-                    <a:blip r:embed="rId194">
+                    <a:blip r:embed="rId195">
                       <a:extLst>
                         <a:ext uri="{28A0092B-C50C-407E-A947-70E740481C1C}">
                           <a14:useLocalDpi xmlns:a14="http://schemas.microsoft.com/office/drawing/2010/main" val="0"/>
                         </a:ext>
                         <a:ext uri="{96DAC541-7B7A-43D3-8B79-37D633B846F1}">
-                          <asvg:svgBlip xmlns:asvg="http://schemas.microsoft.com/office/drawing/2016/SVG/main" r:embed="rId191"/>
+                          <asvg:svgBlip xmlns:asvg="http://schemas.microsoft.com/office/drawing/2016/SVG/main" r:embed="rId192"/>
                         </a:ext>
                       </a:extLst>
                     </a:blip>
@@ -11403,8 +11417,8 @@
         </w:pict>
       </w:r>
     </w:p>
-    <w:bookmarkEnd w:id="195"/>
-    <w:bookmarkStart w:id="196" w:name="merge-sort-combine-algorithm-1"/>
+    <w:bookmarkEnd w:id="196"/>
+    <w:bookmarkStart w:id="197" w:name="merge-sort-combine-algorithm-1"/>
     <w:p>
       <w:pPr>
         <w:pStyle w:val="Heading2"/>
@@ -12283,8 +12297,8 @@
         </w:pict>
       </w:r>
     </w:p>
-    <w:bookmarkEnd w:id="196"/>
-    <w:bookmarkStart w:id="197" w:name="X36bfd98e23f8fa94d6f0875d902d976b13e73e1"/>
+    <w:bookmarkEnd w:id="197"/>
+    <w:bookmarkStart w:id="198" w:name="X36bfd98e23f8fa94d6f0875d902d976b13e73e1"/>
     <w:p>
       <w:pPr>
         <w:pStyle w:val="Heading2"/>
@@ -12368,8 +12382,8 @@
         </w:pict>
       </w:r>
     </w:p>
-    <w:bookmarkEnd w:id="197"/>
-    <w:bookmarkStart w:id="198" w:name="merge-sort-correctness"/>
+    <w:bookmarkEnd w:id="198"/>
+    <w:bookmarkStart w:id="199" w:name="merge-sort-correctness"/>
     <w:p>
       <w:pPr>
         <w:pStyle w:val="Heading2"/>
@@ -12549,8 +12563,8 @@
         </w:pict>
       </w:r>
     </w:p>
-    <w:bookmarkEnd w:id="198"/>
-    <w:bookmarkStart w:id="199" w:name="merge-sort-algorithm-pseudo-code"/>
+    <w:bookmarkEnd w:id="199"/>
+    <w:bookmarkStart w:id="200" w:name="merge-sort-algorithm-pseudo-code"/>
     <w:p>
       <w:pPr>
         <w:pStyle w:val="Heading2"/>
@@ -12904,8 +12918,8 @@
         </w:pict>
       </w:r>
     </w:p>
-    <w:bookmarkEnd w:id="199"/>
-    <w:bookmarkStart w:id="200" w:name="merge-sort-algorithm-complexity"/>
+    <w:bookmarkEnd w:id="200"/>
+    <w:bookmarkStart w:id="201" w:name="merge-sort-algorithm-complexity"/>
     <w:p>
       <w:pPr>
         <w:pStyle w:val="Heading2"/>
@@ -13457,8 +13471,8 @@
         </w:pict>
       </w:r>
     </w:p>
-    <w:bookmarkEnd w:id="200"/>
-    <w:bookmarkStart w:id="201" w:name="merge-sort-algorithm-recurrence"/>
+    <w:bookmarkEnd w:id="201"/>
+    <w:bookmarkStart w:id="202" w:name="merge-sort-algorithm-recurrence"/>
     <w:p>
       <w:pPr>
         <w:pStyle w:val="Heading2"/>
@@ -13658,8 +13672,8 @@
         </w:pict>
       </w:r>
     </w:p>
-    <w:bookmarkEnd w:id="201"/>
-    <w:bookmarkStart w:id="202" w:name="how-to-solve-recurrence-1"/>
+    <w:bookmarkEnd w:id="202"/>
+    <w:bookmarkStart w:id="203" w:name="how-to-solve-recurrence-1"/>
     <w:p>
       <w:pPr>
         <w:pStyle w:val="Heading2"/>
@@ -13851,8 +13865,8 @@
         </w:pict>
       </w:r>
     </w:p>
-    <w:bookmarkEnd w:id="202"/>
-    <w:bookmarkStart w:id="203" w:name="how-to-solve-recurrence-2"/>
+    <w:bookmarkEnd w:id="203"/>
+    <w:bookmarkStart w:id="204" w:name="how-to-solve-recurrence-2"/>
     <w:p>
       <w:pPr>
         <w:pStyle w:val="Heading2"/>
@@ -14067,8 +14081,8 @@
         </w:pict>
       </w:r>
     </w:p>
-    <w:bookmarkEnd w:id="203"/>
-    <w:bookmarkStart w:id="204" w:name="how-to-solve-recurrence-3"/>
+    <w:bookmarkEnd w:id="204"/>
+    <w:bookmarkStart w:id="205" w:name="how-to-solve-recurrence-3"/>
     <w:p>
       <w:pPr>
         <w:pStyle w:val="Heading2"/>
@@ -14182,8 +14196,8 @@
         </w:pict>
       </w:r>
     </w:p>
-    <w:bookmarkEnd w:id="204"/>
-    <w:bookmarkStart w:id="209" w:name="how-to-solve-recurrence-4"/>
+    <w:bookmarkEnd w:id="205"/>
+    <w:bookmarkStart w:id="210" w:name="how-to-solve-recurrence-4"/>
     <w:p>
       <w:pPr>
         <w:pStyle w:val="Heading2"/>
@@ -14209,24 +14223,24 @@
           <wp:inline>
             <wp:extent cx="3990975" cy="2676525"/>
             <wp:effectExtent b="0" l="0" r="0" t="0"/>
-            <wp:docPr descr="alt:“Merge Sort Recursive Tree” height:500px center" title="" id="206" name="Picture"/>
+            <wp:docPr descr="alt:“Merge Sort Recursive Tree” height:500px center" title="" id="207" name="Picture"/>
             <a:graphic>
               <a:graphicData uri="http://schemas.openxmlformats.org/drawingml/2006/picture">
                 <pic:pic>
                   <pic:nvPicPr>
-                    <pic:cNvPr descr="assets/ce100-week-1-intro-solve_recursion.drawio.svg" id="207" name="Picture"/>
+                    <pic:cNvPr descr="assets/ce100-week-1-intro-solve_recursion.drawio.svg" id="208" name="Picture"/>
                     <pic:cNvPicPr>
                       <a:picLocks noChangeArrowheads="1" noChangeAspect="1"/>
                     </pic:cNvPicPr>
                   </pic:nvPicPr>
                   <pic:blipFill>
-                    <a:blip r:embed="rId208">
+                    <a:blip r:embed="rId209">
                       <a:extLst>
                         <a:ext uri="{28A0092B-C50C-407E-A947-70E740481C1C}">
                           <a14:useLocalDpi xmlns:a14="http://schemas.microsoft.com/office/drawing/2010/main" val="0"/>
                         </a:ext>
                         <a:ext uri="{96DAC541-7B7A-43D3-8B79-37D633B846F1}">
-                          <asvg:svgBlip xmlns:asvg="http://schemas.microsoft.com/office/drawing/2016/SVG/main" r:embed="rId205"/>
+                          <asvg:svgBlip xmlns:asvg="http://schemas.microsoft.com/office/drawing/2016/SVG/main" r:embed="rId206"/>
                         </a:ext>
                       </a:extLst>
                     </a:blip>
@@ -14286,8 +14300,8 @@
         </w:pict>
       </w:r>
     </w:p>
-    <w:bookmarkEnd w:id="209"/>
-    <w:bookmarkStart w:id="210" w:name="X61154c22a72d7a1b121f3fc8eff02d1ef06db5f"/>
+    <w:bookmarkEnd w:id="210"/>
+    <w:bookmarkStart w:id="211" w:name="X61154c22a72d7a1b121f3fc8eff02d1ef06db5f"/>
     <w:p>
       <w:pPr>
         <w:pStyle w:val="Heading2"/>
@@ -14334,8 +14348,8 @@
         </w:pict>
       </w:r>
     </w:p>
-    <w:bookmarkEnd w:id="210"/>
-    <w:bookmarkStart w:id="211" w:name="Xeb6079ea5b65d410ca958a747c20edc3921194c"/>
+    <w:bookmarkEnd w:id="211"/>
+    <w:bookmarkStart w:id="212" w:name="Xeb6079ea5b65d410ca958a747c20edc3921194c"/>
     <w:p>
       <w:pPr>
         <w:pStyle w:val="Heading2"/>
@@ -14562,8 +14576,8 @@
         </w:pict>
       </w:r>
     </w:p>
-    <w:bookmarkEnd w:id="211"/>
-    <w:bookmarkStart w:id="212" w:name="Xba4d0677b81a6dd87ee7e60d94975bab57b0f83"/>
+    <w:bookmarkEnd w:id="212"/>
+    <w:bookmarkStart w:id="213" w:name="Xba4d0677b81a6dd87ee7e60d94975bab57b0f83"/>
     <w:p>
       <w:pPr>
         <w:pStyle w:val="Heading2"/>
@@ -15224,8 +15238,8 @@
         </w:pict>
       </w:r>
     </w:p>
-    <w:bookmarkEnd w:id="212"/>
-    <w:bookmarkStart w:id="213" w:name="X66fa4ec956635056b946ed336dc3cc596fe767a"/>
+    <w:bookmarkEnd w:id="213"/>
+    <w:bookmarkStart w:id="214" w:name="X66fa4ec956635056b946ed336dc3cc596fe767a"/>
     <w:p>
       <w:pPr>
         <w:pStyle w:val="Heading2"/>
@@ -15464,8 +15478,8 @@
         </w:pict>
       </w:r>
     </w:p>
-    <w:bookmarkEnd w:id="213"/>
-    <w:bookmarkStart w:id="214" w:name="review"/>
+    <w:bookmarkEnd w:id="214"/>
+    <w:bookmarkStart w:id="215" w:name="review"/>
     <w:p>
       <w:pPr>
         <w:pStyle w:val="Heading2"/>
@@ -15588,8 +15602,8 @@
         </w:pict>
       </w:r>
     </w:p>
-    <w:bookmarkEnd w:id="214"/>
-    <w:bookmarkStart w:id="316" w:name="asymptotic-notations"/>
+    <w:bookmarkEnd w:id="215"/>
+    <w:bookmarkStart w:id="317" w:name="asymptotic-notations"/>
     <w:p>
       <w:pPr>
         <w:pStyle w:val="Heading2"/>
@@ -15605,7 +15619,7 @@
         </w:pict>
       </w:r>
     </w:p>
-    <w:bookmarkStart w:id="215" w:name="X899bb3f5ec003bab06e5fed330a0e7a085446ae"/>
+    <w:bookmarkStart w:id="216" w:name="X899bb3f5ec003bab06e5fed330a0e7a085446ae"/>
     <w:p>
       <w:pPr>
         <w:pStyle w:val="Heading3"/>
@@ -15842,8 +15856,8 @@
         </w:pict>
       </w:r>
     </w:p>
-    <w:bookmarkEnd w:id="215"/>
-    <w:bookmarkStart w:id="220" w:name="X1ec73cebda7c75eb6ecd09731605306f7d87e57"/>
+    <w:bookmarkEnd w:id="216"/>
+    <w:bookmarkStart w:id="221" w:name="X1ec73cebda7c75eb6ecd09731605306f7d87e57"/>
     <w:p>
       <w:pPr>
         <w:pStyle w:val="Heading3"/>
@@ -15872,24 +15886,24 @@
           <wp:inline>
             <wp:extent cx="3962400" cy="2914650"/>
             <wp:effectExtent b="0" l="0" r="0" t="0"/>
-            <wp:docPr descr="alt:“Big-O Function-1” height:450px center" title="" id="217" name="Picture"/>
+            <wp:docPr descr="alt:“Big-O Function-1” height:450px center" title="" id="218" name="Picture"/>
             <a:graphic>
               <a:graphicData uri="http://schemas.openxmlformats.org/drawingml/2006/picture">
                 <pic:pic>
                   <pic:nvPicPr>
-                    <pic:cNvPr descr="assets/ce100-week-1-intro-bigo_worst_case.drawio.svg" id="218" name="Picture"/>
+                    <pic:cNvPr descr="assets/ce100-week-1-intro-bigo_worst_case.drawio.svg" id="219" name="Picture"/>
                     <pic:cNvPicPr>
                       <a:picLocks noChangeArrowheads="1" noChangeAspect="1"/>
                     </pic:cNvPicPr>
                   </pic:nvPicPr>
                   <pic:blipFill>
-                    <a:blip r:embed="rId219">
+                    <a:blip r:embed="rId220">
                       <a:extLst>
                         <a:ext uri="{28A0092B-C50C-407E-A947-70E740481C1C}">
                           <a14:useLocalDpi xmlns:a14="http://schemas.microsoft.com/office/drawing/2010/main" val="0"/>
                         </a:ext>
                         <a:ext uri="{96DAC541-7B7A-43D3-8B79-37D633B846F1}">
-                          <asvg:svgBlip xmlns:asvg="http://schemas.microsoft.com/office/drawing/2016/SVG/main" r:embed="rId216"/>
+                          <asvg:svgBlip xmlns:asvg="http://schemas.microsoft.com/office/drawing/2016/SVG/main" r:embed="rId217"/>
                         </a:ext>
                       </a:extLst>
                     </a:blip>
@@ -15949,8 +15963,8 @@
         </w:pict>
       </w:r>
     </w:p>
-    <w:bookmarkEnd w:id="220"/>
-    <w:bookmarkStart w:id="221" w:name="Xfeead7c791e5b9c994e991c6be231fda45e2bad"/>
+    <w:bookmarkEnd w:id="221"/>
+    <w:bookmarkStart w:id="222" w:name="Xfeead7c791e5b9c994e991c6be231fda45e2bad"/>
     <w:p>
       <w:pPr>
         <w:pStyle w:val="Heading3"/>
@@ -16038,8 +16052,8 @@
         </w:pict>
       </w:r>
     </w:p>
-    <w:bookmarkEnd w:id="221"/>
-    <w:bookmarkStart w:id="223" w:name="Xb446c446e2b4fb908cef17c22232b23ed0fd5cb"/>
+    <w:bookmarkEnd w:id="222"/>
+    <w:bookmarkStart w:id="224" w:name="Xb446c446e2b4fb908cef17c22232b23ed0fd5cb"/>
     <w:p>
       <w:pPr>
         <w:pStyle w:val="Heading3"/>
@@ -16059,7 +16073,7 @@
         <w:t xml:space="preserve">- Notation : Asymptotic Upper Bound (Worst-Case) (4)</w:t>
       </w:r>
     </w:p>
-    <w:bookmarkStart w:id="222" w:name="example-1"/>
+    <w:bookmarkStart w:id="223" w:name="example-1"/>
     <w:p>
       <w:pPr>
         <w:pStyle w:val="Heading4"/>
@@ -16509,9 +16523,9 @@
         </w:pict>
       </w:r>
     </w:p>
-    <w:bookmarkEnd w:id="222"/>
     <w:bookmarkEnd w:id="223"/>
-    <w:bookmarkStart w:id="225" w:name="Xcb4254c0eb00a279f1c7a4da11f52c29fd3e9f1"/>
+    <w:bookmarkEnd w:id="224"/>
+    <w:bookmarkStart w:id="226" w:name="Xcb4254c0eb00a279f1c7a4da11f52c29fd3e9f1"/>
     <w:p>
       <w:pPr>
         <w:pStyle w:val="Heading3"/>
@@ -16531,7 +16545,7 @@
         <w:t xml:space="preserve">- Notation : Asymptotic Upper Bound (Worst-Case) (5)</w:t>
       </w:r>
     </w:p>
-    <w:bookmarkStart w:id="224" w:name="example-2"/>
+    <w:bookmarkStart w:id="225" w:name="example-2"/>
     <w:p>
       <w:pPr>
         <w:pStyle w:val="Heading4"/>
@@ -16967,9 +16981,9 @@
         </w:pict>
       </w:r>
     </w:p>
-    <w:bookmarkEnd w:id="224"/>
     <w:bookmarkEnd w:id="225"/>
-    <w:bookmarkStart w:id="226" w:name="Xe8d1d5f5a41c45617712a499965b15dc6520beb"/>
+    <w:bookmarkEnd w:id="226"/>
+    <w:bookmarkStart w:id="227" w:name="Xe8d1d5f5a41c45617712a499965b15dc6520beb"/>
     <w:p>
       <w:pPr>
         <w:pStyle w:val="Heading3"/>
@@ -17184,8 +17198,8 @@
         </w:pict>
       </w:r>
     </w:p>
-    <w:bookmarkEnd w:id="226"/>
-    <w:bookmarkStart w:id="227" w:name="Xf45b2f6e58b0bc831e10fb641d3c129724ecdda"/>
+    <w:bookmarkEnd w:id="227"/>
+    <w:bookmarkStart w:id="228" w:name="Xf45b2f6e58b0bc831e10fb641d3c129724ecdda"/>
     <w:p>
       <w:pPr>
         <w:pStyle w:val="Heading3"/>
@@ -17454,8 +17468,8 @@
         </w:pict>
       </w:r>
     </w:p>
-    <w:bookmarkEnd w:id="227"/>
-    <w:bookmarkStart w:id="228" w:name="X15ad0ae190975fa176299df7d70e239b3f2a8e6"/>
+    <w:bookmarkEnd w:id="228"/>
+    <w:bookmarkStart w:id="229" w:name="X15ad0ae190975fa176299df7d70e239b3f2a8e6"/>
     <w:p>
       <w:pPr>
         <w:pStyle w:val="Heading3"/>
@@ -17667,8 +17681,8 @@
         </w:pict>
       </w:r>
     </w:p>
-    <w:bookmarkEnd w:id="228"/>
-    <w:bookmarkStart w:id="230" w:name="X9aac224d97f8326e25bba29a306a8316d949dc3"/>
+    <w:bookmarkEnd w:id="229"/>
+    <w:bookmarkStart w:id="231" w:name="X9aac224d97f8326e25bba29a306a8316d949dc3"/>
     <w:p>
       <w:pPr>
         <w:pStyle w:val="Heading3"/>
@@ -17688,7 +17702,7 @@
         <w:t xml:space="preserve">- Notation : Asymptotic Upper Bound (Worst-Case) (9)</w:t>
       </w:r>
     </w:p>
-    <w:bookmarkStart w:id="229" w:name="example-1-1"/>
+    <w:bookmarkStart w:id="230" w:name="example-1-1"/>
     <w:p>
       <w:pPr>
         <w:pStyle w:val="Heading4"/>
@@ -18022,9 +18036,9 @@
         </w:pict>
       </w:r>
     </w:p>
-    <w:bookmarkEnd w:id="229"/>
     <w:bookmarkEnd w:id="230"/>
-    <w:bookmarkStart w:id="232" w:name="X433f9ad4361b940c3213814f067e22680562061"/>
+    <w:bookmarkEnd w:id="231"/>
+    <w:bookmarkStart w:id="233" w:name="X433f9ad4361b940c3213814f067e22680562061"/>
     <w:p>
       <w:pPr>
         <w:pStyle w:val="Heading3"/>
@@ -18044,7 +18058,7 @@
         <w:t xml:space="preserve">- Notation : Asymptotic Upper Bound (Worst-Case) (10)</w:t>
       </w:r>
     </w:p>
-    <w:bookmarkStart w:id="231" w:name="example-2-1"/>
+    <w:bookmarkStart w:id="232" w:name="example-2-1"/>
     <w:p>
       <w:pPr>
         <w:pStyle w:val="Heading4"/>
@@ -18333,9 +18347,9 @@
         </w:pict>
       </w:r>
     </w:p>
-    <w:bookmarkEnd w:id="231"/>
     <w:bookmarkEnd w:id="232"/>
-    <w:bookmarkStart w:id="234" w:name="Xe5db281e87e61c979f1dfe8e24d09a39b42f88b"/>
+    <w:bookmarkEnd w:id="233"/>
+    <w:bookmarkStart w:id="235" w:name="Xe5db281e87e61c979f1dfe8e24d09a39b42f88b"/>
     <w:p>
       <w:pPr>
         <w:pStyle w:val="Heading3"/>
@@ -18355,7 +18369,7 @@
         <w:t xml:space="preserve">- Notation : Asymptotic Upper Bound (Worst-Case) (11)</w:t>
       </w:r>
     </w:p>
-    <w:bookmarkStart w:id="233" w:name="example-3"/>
+    <w:bookmarkStart w:id="234" w:name="example-3"/>
     <w:p>
       <w:pPr>
         <w:pStyle w:val="Heading4"/>
@@ -18626,9 +18640,9 @@
         </w:pict>
       </w:r>
     </w:p>
-    <w:bookmarkEnd w:id="233"/>
     <w:bookmarkEnd w:id="234"/>
-    <w:bookmarkStart w:id="235" w:name="Xbd15bb46bafddadcb8ea2af739d058bdbbb235c"/>
+    <w:bookmarkEnd w:id="235"/>
+    <w:bookmarkStart w:id="236" w:name="Xbd15bb46bafddadcb8ea2af739d058bdbbb235c"/>
     <w:p>
       <w:pPr>
         <w:pStyle w:val="Heading3"/>
@@ -19110,8 +19124,8 @@
         </w:pict>
       </w:r>
     </w:p>
-    <w:bookmarkEnd w:id="235"/>
-    <w:bookmarkStart w:id="236" w:name="Xc7caf5e020ded17b9ac13e6f80a812889a0a162"/>
+    <w:bookmarkEnd w:id="236"/>
+    <w:bookmarkStart w:id="237" w:name="Xc7caf5e020ded17b9ac13e6f80a812889a0a162"/>
     <w:p>
       <w:pPr>
         <w:pStyle w:val="Heading3"/>
@@ -19339,8 +19353,8 @@
         </w:pict>
       </w:r>
     </w:p>
-    <w:bookmarkEnd w:id="236"/>
-    <w:bookmarkStart w:id="241" w:name="X23f7f3a23ac694c770543bfc3463b8c2e141636"/>
+    <w:bookmarkEnd w:id="237"/>
+    <w:bookmarkStart w:id="242" w:name="X23f7f3a23ac694c770543bfc3463b8c2e141636"/>
     <w:p>
       <w:pPr>
         <w:pStyle w:val="Heading3"/>
@@ -19369,24 +19383,24 @@
           <wp:inline>
             <wp:extent cx="3962400" cy="2914650"/>
             <wp:effectExtent b="0" l="0" r="0" t="0"/>
-            <wp:docPr descr="alt:“Big-Omega Function-1” height:450px center" title="" id="238" name="Picture"/>
+            <wp:docPr descr="alt:“Big-Omega Function-1” height:450px center" title="" id="239" name="Picture"/>
             <a:graphic>
               <a:graphicData uri="http://schemas.openxmlformats.org/drawingml/2006/picture">
                 <pic:pic>
                   <pic:nvPicPr>
-                    <pic:cNvPr descr="assets/ce100-week-1-intro-bigo_best_case.drawio.svg" id="239" name="Picture"/>
+                    <pic:cNvPr descr="assets/ce100-week-1-intro-bigo_best_case.drawio.svg" id="240" name="Picture"/>
                     <pic:cNvPicPr>
                       <a:picLocks noChangeArrowheads="1" noChangeAspect="1"/>
                     </pic:cNvPicPr>
                   </pic:nvPicPr>
                   <pic:blipFill>
-                    <a:blip r:embed="rId240">
+                    <a:blip r:embed="rId241">
                       <a:extLst>
                         <a:ext uri="{28A0092B-C50C-407E-A947-70E740481C1C}">
                           <a14:useLocalDpi xmlns:a14="http://schemas.microsoft.com/office/drawing/2010/main" val="0"/>
                         </a:ext>
                         <a:ext uri="{96DAC541-7B7A-43D3-8B79-37D633B846F1}">
-                          <asvg:svgBlip xmlns:asvg="http://schemas.microsoft.com/office/drawing/2016/SVG/main" r:embed="rId237"/>
+                          <asvg:svgBlip xmlns:asvg="http://schemas.microsoft.com/office/drawing/2016/SVG/main" r:embed="rId238"/>
                         </a:ext>
                       </a:extLst>
                     </a:blip>
@@ -19446,8 +19460,8 @@
         </w:pict>
       </w:r>
     </w:p>
-    <w:bookmarkEnd w:id="241"/>
-    <w:bookmarkStart w:id="243" w:name="Xc196cbba595496c21c4dd0d8d692683161938c9"/>
+    <w:bookmarkEnd w:id="242"/>
+    <w:bookmarkStart w:id="244" w:name="Xc196cbba595496c21c4dd0d8d692683161938c9"/>
     <w:p>
       <w:pPr>
         <w:pStyle w:val="Heading3"/>
@@ -19467,7 +19481,7 @@
         <w:t xml:space="preserve">-Notation : Asymptotic Lower Bound (Best-Case) (3)</w:t>
       </w:r>
     </w:p>
-    <w:bookmarkStart w:id="242" w:name="example-1-2"/>
+    <w:bookmarkStart w:id="243" w:name="example-1-2"/>
     <w:p>
       <w:pPr>
         <w:pStyle w:val="Heading4"/>
@@ -19793,9 +19807,9 @@
         </w:pict>
       </w:r>
     </w:p>
-    <w:bookmarkEnd w:id="242"/>
     <w:bookmarkEnd w:id="243"/>
-    <w:bookmarkStart w:id="245" w:name="X682e0242c3d70f6b40fdc0794cfda36f474f847"/>
+    <w:bookmarkEnd w:id="244"/>
+    <w:bookmarkStart w:id="246" w:name="X682e0242c3d70f6b40fdc0794cfda36f474f847"/>
     <w:p>
       <w:pPr>
         <w:pStyle w:val="Heading3"/>
@@ -19815,7 +19829,7 @@
         <w:t xml:space="preserve">-Notation : Asymptotic Lower Bound (Best-Case) (4)</w:t>
       </w:r>
     </w:p>
-    <w:bookmarkStart w:id="244" w:name="example-4"/>
+    <w:bookmarkStart w:id="245" w:name="example-4"/>
     <w:p>
       <w:pPr>
         <w:pStyle w:val="Heading4"/>
@@ -20111,9 +20125,9 @@
         </w:pict>
       </w:r>
     </w:p>
-    <w:bookmarkEnd w:id="244"/>
     <w:bookmarkEnd w:id="245"/>
-    <w:bookmarkStart w:id="246" w:name="X0a09dafabd2366b88d7993d34378abce35e85ed"/>
+    <w:bookmarkEnd w:id="246"/>
+    <w:bookmarkStart w:id="247" w:name="X0a09dafabd2366b88d7993d34378abce35e85ed"/>
     <w:p>
       <w:pPr>
         <w:pStyle w:val="Heading3"/>
@@ -20439,8 +20453,8 @@
         </w:pict>
       </w:r>
     </w:p>
-    <w:bookmarkEnd w:id="246"/>
-    <w:bookmarkStart w:id="248" w:name="Xce42b40dc80f51b3a14b473ada88340a934d172"/>
+    <w:bookmarkEnd w:id="247"/>
+    <w:bookmarkStart w:id="249" w:name="Xce42b40dc80f51b3a14b473ada88340a934d172"/>
     <w:p>
       <w:pPr>
         <w:pStyle w:val="Heading3"/>
@@ -20460,7 +20474,7 @@
         <w:t xml:space="preserve">-Notation : Asymptotic Lower Bound (Best-Case) (6)</w:t>
       </w:r>
     </w:p>
-    <w:bookmarkStart w:id="247" w:name="example-1-3"/>
+    <w:bookmarkStart w:id="248" w:name="example-1-3"/>
     <w:p>
       <w:pPr>
         <w:pStyle w:val="Heading4"/>
@@ -20794,9 +20808,9 @@
         </w:pict>
       </w:r>
     </w:p>
-    <w:bookmarkEnd w:id="247"/>
     <w:bookmarkEnd w:id="248"/>
-    <w:bookmarkStart w:id="250" w:name="X3512eaa54b808e483a6656956355d894c14c1d6"/>
+    <w:bookmarkEnd w:id="249"/>
+    <w:bookmarkStart w:id="251" w:name="X3512eaa54b808e483a6656956355d894c14c1d6"/>
     <w:p>
       <w:pPr>
         <w:pStyle w:val="Heading3"/>
@@ -20816,7 +20830,7 @@
         <w:t xml:space="preserve">-Notation : Asymptotic Lower Bound (Best-Case) (7)</w:t>
       </w:r>
     </w:p>
-    <w:bookmarkStart w:id="249" w:name="example-2-2"/>
+    <w:bookmarkStart w:id="250" w:name="example-2-2"/>
     <w:p>
       <w:pPr>
         <w:pStyle w:val="Heading4"/>
@@ -21055,9 +21069,9 @@
         </w:pict>
       </w:r>
     </w:p>
-    <w:bookmarkEnd w:id="249"/>
     <w:bookmarkEnd w:id="250"/>
-    <w:bookmarkStart w:id="252" w:name="Xa1c29190d7bd5d905f2c4261ff4351b80c2272b"/>
+    <w:bookmarkEnd w:id="251"/>
+    <w:bookmarkStart w:id="253" w:name="Xa1c29190d7bd5d905f2c4261ff4351b80c2272b"/>
     <w:p>
       <w:pPr>
         <w:pStyle w:val="Heading3"/>
@@ -21077,7 +21091,7 @@
         <w:t xml:space="preserve">-Notation : Asymptotic Lower Bound (Best-Case) (8)</w:t>
       </w:r>
     </w:p>
-    <w:bookmarkStart w:id="251" w:name="example-3-1"/>
+    <w:bookmarkStart w:id="252" w:name="example-3-1"/>
     <w:p>
       <w:pPr>
         <w:pStyle w:val="Heading4"/>
@@ -21441,9 +21455,9 @@
         </w:pict>
       </w:r>
     </w:p>
-    <w:bookmarkEnd w:id="251"/>
     <w:bookmarkEnd w:id="252"/>
-    <w:bookmarkStart w:id="257" w:name="comparison-of-notations-1"/>
+    <w:bookmarkEnd w:id="253"/>
+    <w:bookmarkStart w:id="258" w:name="comparison-of-notations-1"/>
     <w:p>
       <w:pPr>
         <w:pStyle w:val="Heading3"/>
@@ -21461,24 +21475,24 @@
           <wp:inline>
             <wp:extent cx="5334000" cy="2009820"/>
             <wp:effectExtent b="0" l="0" r="0" t="0"/>
-            <wp:docPr descr="alt:“Big-Omega Function for Comparison” height:500px center" title="" id="254" name="Picture"/>
+            <wp:docPr descr="alt:“Big-Omega Function for Comparison” height:500px center" title="" id="255" name="Picture"/>
             <a:graphic>
               <a:graphicData uri="http://schemas.openxmlformats.org/drawingml/2006/picture">
                 <pic:pic>
                   <pic:nvPicPr>
-                    <pic:cNvPr descr="assets/ce100-week-1-intro-bigo_worst_base_case.drawio.svg" id="255" name="Picture"/>
+                    <pic:cNvPr descr="assets/ce100-week-1-intro-bigo_worst_base_case.drawio.svg" id="256" name="Picture"/>
                     <pic:cNvPicPr>
                       <a:picLocks noChangeArrowheads="1" noChangeAspect="1"/>
                     </pic:cNvPicPr>
                   </pic:nvPicPr>
                   <pic:blipFill>
-                    <a:blip r:embed="rId256">
+                    <a:blip r:embed="rId257">
                       <a:extLst>
                         <a:ext uri="{28A0092B-C50C-407E-A947-70E740481C1C}">
                           <a14:useLocalDpi xmlns:a14="http://schemas.microsoft.com/office/drawing/2010/main" val="0"/>
                         </a:ext>
                         <a:ext uri="{96DAC541-7B7A-43D3-8B79-37D633B846F1}">
-                          <asvg:svgBlip xmlns:asvg="http://schemas.microsoft.com/office/drawing/2016/SVG/main" r:embed="rId253"/>
+                          <asvg:svgBlip xmlns:asvg="http://schemas.microsoft.com/office/drawing/2016/SVG/main" r:embed="rId254"/>
                         </a:ext>
                       </a:extLst>
                     </a:blip>
@@ -21538,8 +21552,8 @@
         </w:pict>
       </w:r>
     </w:p>
-    <w:bookmarkEnd w:id="257"/>
-    <w:bookmarkStart w:id="262" w:name="comparison-of-notations-2"/>
+    <w:bookmarkEnd w:id="258"/>
+    <w:bookmarkStart w:id="263" w:name="comparison-of-notations-2"/>
     <w:p>
       <w:pPr>
         <w:pStyle w:val="Heading3"/>
@@ -21557,24 +21571,24 @@
           <wp:inline>
             <wp:extent cx="5334000" cy="3974978"/>
             <wp:effectExtent b="0" l="0" r="0" t="0"/>
-            <wp:docPr descr="alt:“Comparison of Notations” height:550px center" title="" id="259" name="Picture"/>
+            <wp:docPr descr="alt:“Comparison of Notations” height:550px center" title="" id="260" name="Picture"/>
             <a:graphic>
               <a:graphicData uri="http://schemas.openxmlformats.org/drawingml/2006/picture">
                 <pic:pic>
                   <pic:nvPicPr>
-                    <pic:cNvPr descr="assets/ce100-week-1-intro-bigo_worst_avg_best_case.drawio.svg" id="260" name="Picture"/>
+                    <pic:cNvPr descr="assets/ce100-week-1-intro-bigo_worst_avg_best_case.drawio.svg" id="261" name="Picture"/>
                     <pic:cNvPicPr>
                       <a:picLocks noChangeArrowheads="1" noChangeAspect="1"/>
                     </pic:cNvPicPr>
                   </pic:nvPicPr>
                   <pic:blipFill>
-                    <a:blip r:embed="rId261">
+                    <a:blip r:embed="rId262">
                       <a:extLst>
                         <a:ext uri="{28A0092B-C50C-407E-A947-70E740481C1C}">
                           <a14:useLocalDpi xmlns:a14="http://schemas.microsoft.com/office/drawing/2010/main" val="0"/>
                         </a:ext>
                         <a:ext uri="{96DAC541-7B7A-43D3-8B79-37D633B846F1}">
-                          <asvg:svgBlip xmlns:asvg="http://schemas.microsoft.com/office/drawing/2016/SVG/main" r:embed="rId258"/>
+                          <asvg:svgBlip xmlns:asvg="http://schemas.microsoft.com/office/drawing/2016/SVG/main" r:embed="rId259"/>
                         </a:ext>
                       </a:extLst>
                     </a:blip>
@@ -21634,8 +21648,8 @@
         </w:pict>
       </w:r>
     </w:p>
-    <w:bookmarkEnd w:id="262"/>
-    <w:bookmarkStart w:id="263" w:name="X0b6372623dc06a599c1d9bdc9f5de072eb6ef1a"/>
+    <w:bookmarkEnd w:id="263"/>
+    <w:bookmarkStart w:id="264" w:name="X0b6372623dc06a599c1d9bdc9f5de072eb6ef1a"/>
     <w:p>
       <w:pPr>
         <w:pStyle w:val="Heading3"/>
@@ -21965,8 +21979,8 @@
         </w:pict>
       </w:r>
     </w:p>
-    <w:bookmarkEnd w:id="263"/>
-    <w:bookmarkStart w:id="268" w:name="X79333b6c889b717638dc849035fb42874f80a66"/>
+    <w:bookmarkEnd w:id="264"/>
+    <w:bookmarkStart w:id="269" w:name="X79333b6c889b717638dc849035fb42874f80a66"/>
     <w:p>
       <w:pPr>
         <w:pStyle w:val="Heading3"/>
@@ -21992,24 +22006,24 @@
           <wp:inline>
             <wp:extent cx="3962400" cy="2914650"/>
             <wp:effectExtent b="0" l="0" r="0" t="0"/>
-            <wp:docPr descr="alt:“Big-Theta Function” height:450px center" title="" id="265" name="Picture"/>
+            <wp:docPr descr="alt:“Big-Theta Function” height:450px center" title="" id="266" name="Picture"/>
             <a:graphic>
               <a:graphicData uri="http://schemas.openxmlformats.org/drawingml/2006/picture">
                 <pic:pic>
                   <pic:nvPicPr>
-                    <pic:cNvPr descr="assets/ce100-week-1-intro-bigo_avg_case.drawio.svg" id="266" name="Picture"/>
+                    <pic:cNvPr descr="assets/ce100-week-1-intro-bigo_avg_case.drawio.svg" id="267" name="Picture"/>
                     <pic:cNvPicPr>
                       <a:picLocks noChangeArrowheads="1" noChangeAspect="1"/>
                     </pic:cNvPicPr>
                   </pic:nvPicPr>
                   <pic:blipFill>
-                    <a:blip r:embed="rId267">
+                    <a:blip r:embed="rId268">
                       <a:extLst>
                         <a:ext uri="{28A0092B-C50C-407E-A947-70E740481C1C}">
                           <a14:useLocalDpi xmlns:a14="http://schemas.microsoft.com/office/drawing/2010/main" val="0"/>
                         </a:ext>
                         <a:ext uri="{96DAC541-7B7A-43D3-8B79-37D633B846F1}">
-                          <asvg:svgBlip xmlns:asvg="http://schemas.microsoft.com/office/drawing/2016/SVG/main" r:embed="rId264"/>
+                          <asvg:svgBlip xmlns:asvg="http://schemas.microsoft.com/office/drawing/2016/SVG/main" r:embed="rId265"/>
                         </a:ext>
                       </a:extLst>
                     </a:blip>
@@ -22069,8 +22083,8 @@
         </w:pict>
       </w:r>
     </w:p>
-    <w:bookmarkEnd w:id="268"/>
-    <w:bookmarkStart w:id="270" w:name="X533d2ec69764553554c65b82cf0e861f27b1519"/>
+    <w:bookmarkEnd w:id="269"/>
+    <w:bookmarkStart w:id="271" w:name="X533d2ec69764553554c65b82cf0e861f27b1519"/>
     <w:p>
       <w:pPr>
         <w:pStyle w:val="Heading3"/>
@@ -22087,7 +22101,7 @@
         <w:t xml:space="preserve">-Notation : Asymptotically tight bound (Average Case) (3)</w:t>
       </w:r>
     </w:p>
-    <w:bookmarkStart w:id="269" w:name="example-1-4"/>
+    <w:bookmarkStart w:id="270" w:name="example-1-4"/>
     <w:p>
       <w:pPr>
         <w:pStyle w:val="Heading4"/>
@@ -22670,9 +22684,9 @@
         </w:pict>
       </w:r>
     </w:p>
-    <w:bookmarkEnd w:id="269"/>
     <w:bookmarkEnd w:id="270"/>
-    <w:bookmarkStart w:id="272" w:name="Xd08cf0ebb955f00fa5f3573d8cd864128150660"/>
+    <w:bookmarkEnd w:id="271"/>
+    <w:bookmarkStart w:id="273" w:name="Xd08cf0ebb955f00fa5f3573d8cd864128150660"/>
     <w:p>
       <w:pPr>
         <w:pStyle w:val="Heading3"/>
@@ -22689,7 +22703,7 @@
         <w:t xml:space="preserve">-Notation : Asymptotically tight bound (Average Case) (4)</w:t>
       </w:r>
     </w:p>
-    <w:bookmarkStart w:id="271" w:name="example-2.1"/>
+    <w:bookmarkStart w:id="272" w:name="example-2.1"/>
     <w:p>
       <w:pPr>
         <w:pStyle w:val="Heading4"/>
@@ -23268,9 +23282,9 @@
         </w:pict>
       </w:r>
     </w:p>
-    <w:bookmarkEnd w:id="271"/>
     <w:bookmarkEnd w:id="272"/>
-    <w:bookmarkStart w:id="278" w:name="X9814b550fa8a6bc30e35fcf216b1eb34302e3f0"/>
+    <w:bookmarkEnd w:id="273"/>
+    <w:bookmarkStart w:id="279" w:name="X9814b550fa8a6bc30e35fcf216b1eb34302e3f0"/>
     <w:p>
       <w:pPr>
         <w:pStyle w:val="Heading3"/>
@@ -23287,7 +23301,7 @@
         <w:t xml:space="preserve">-Notation : Asymptotically tight bound (Average Case) (5)</w:t>
       </w:r>
     </w:p>
-    <w:bookmarkStart w:id="277" w:name="example-2.2"/>
+    <w:bookmarkStart w:id="278" w:name="example-2.2"/>
     <w:p>
       <w:pPr>
         <w:pStyle w:val="Heading4"/>
@@ -23305,24 +23319,24 @@
           <wp:inline>
             <wp:extent cx="4791075" cy="3819525"/>
             <wp:effectExtent b="0" l="0" r="0" t="0"/>
-            <wp:docPr descr="alt:“Big-Theta Example” height:500px center" title="" id="274" name="Picture"/>
+            <wp:docPr descr="alt:“Big-Theta Example” height:500px center" title="" id="275" name="Picture"/>
             <a:graphic>
               <a:graphicData uri="http://schemas.openxmlformats.org/drawingml/2006/picture">
                 <pic:pic>
                   <pic:nvPicPr>
-                    <pic:cNvPr descr="assets/ce100-week-1-intro-bigo_example_2_2.drawio.svg" id="275" name="Picture"/>
+                    <pic:cNvPr descr="assets/ce100-week-1-intro-bigo_example_2_2.drawio.svg" id="276" name="Picture"/>
                     <pic:cNvPicPr>
                       <a:picLocks noChangeArrowheads="1" noChangeAspect="1"/>
                     </pic:cNvPicPr>
                   </pic:nvPicPr>
                   <pic:blipFill>
-                    <a:blip r:embed="rId276">
+                    <a:blip r:embed="rId277">
                       <a:extLst>
                         <a:ext uri="{28A0092B-C50C-407E-A947-70E740481C1C}">
                           <a14:useLocalDpi xmlns:a14="http://schemas.microsoft.com/office/drawing/2010/main" val="0"/>
                         </a:ext>
                         <a:ext uri="{96DAC541-7B7A-43D3-8B79-37D633B846F1}">
-                          <asvg:svgBlip xmlns:asvg="http://schemas.microsoft.com/office/drawing/2016/SVG/main" r:embed="rId273"/>
+                          <asvg:svgBlip xmlns:asvg="http://schemas.microsoft.com/office/drawing/2016/SVG/main" r:embed="rId274"/>
                         </a:ext>
                       </a:extLst>
                     </a:blip>
@@ -23382,9 +23396,9 @@
         </w:pict>
       </w:r>
     </w:p>
-    <w:bookmarkEnd w:id="277"/>
     <w:bookmarkEnd w:id="278"/>
-    <w:bookmarkStart w:id="280" w:name="Xa6a7a5d842ebd0aa91f3c48357ed40d1793b3c9"/>
+    <w:bookmarkEnd w:id="279"/>
+    <w:bookmarkStart w:id="281" w:name="Xa6a7a5d842ebd0aa91f3c48357ed40d1793b3c9"/>
     <w:p>
       <w:pPr>
         <w:pStyle w:val="Heading3"/>
@@ -23401,7 +23415,7 @@
         <w:t xml:space="preserve">-Notation : Asymptotically tight bound (Average Case) (6)</w:t>
       </w:r>
     </w:p>
-    <w:bookmarkStart w:id="279" w:name="example-2.3"/>
+    <w:bookmarkStart w:id="280" w:name="example-2.3"/>
     <w:p>
       <w:pPr>
         <w:pStyle w:val="Heading4"/>
@@ -23681,9 +23695,9 @@
         </w:pict>
       </w:r>
     </w:p>
-    <w:bookmarkEnd w:id="279"/>
     <w:bookmarkEnd w:id="280"/>
-    <w:bookmarkStart w:id="281" w:name="Xe383bcb15e832b32e7246e7476a704585a3b27c"/>
+    <w:bookmarkEnd w:id="281"/>
+    <w:bookmarkStart w:id="282" w:name="Xe383bcb15e832b32e7246e7476a704585a3b27c"/>
     <w:p>
       <w:pPr>
         <w:pStyle w:val="Heading3"/>
@@ -23737,8 +23751,8 @@
         </w:pict>
       </w:r>
     </w:p>
-    <w:bookmarkEnd w:id="281"/>
-    <w:bookmarkStart w:id="283" w:name="X78d9c49821ef1aaeef5bbf6b5033f3bf172633d"/>
+    <w:bookmarkEnd w:id="282"/>
+    <w:bookmarkStart w:id="284" w:name="X78d9c49821ef1aaeef5bbf6b5033f3bf172633d"/>
     <w:p>
       <w:pPr>
         <w:pStyle w:val="Heading3"/>
@@ -23755,7 +23769,7 @@
         <w:t xml:space="preserve">-Notation : Asymptotically tight bound (Average Case) (8)</w:t>
       </w:r>
     </w:p>
-    <w:bookmarkStart w:id="282" w:name="example-1-5"/>
+    <w:bookmarkStart w:id="283" w:name="example-1-5"/>
     <w:p>
       <w:pPr>
         <w:pStyle w:val="Heading4"/>
@@ -23978,9 +23992,9 @@
         </w:pict>
       </w:r>
     </w:p>
-    <w:bookmarkEnd w:id="282"/>
     <w:bookmarkEnd w:id="283"/>
-    <w:bookmarkStart w:id="284" w:name="Xb76ac811104fbbb546c1e8006d76b1818af4ccc"/>
+    <w:bookmarkEnd w:id="284"/>
+    <w:bookmarkStart w:id="285" w:name="Xb76ac811104fbbb546c1e8006d76b1818af4ccc"/>
     <w:p>
       <w:pPr>
         <w:pStyle w:val="Heading3"/>
@@ -24350,8 +24364,8 @@
         </w:pict>
       </w:r>
     </w:p>
-    <w:bookmarkEnd w:id="284"/>
-    <w:bookmarkStart w:id="285" w:name="Xafebbb92ae1530fb39963ef37c6f9dcdb8072a3"/>
+    <w:bookmarkEnd w:id="285"/>
+    <w:bookmarkStart w:id="286" w:name="Xafebbb92ae1530fb39963ef37c6f9dcdb8072a3"/>
     <w:p>
       <w:pPr>
         <w:pStyle w:val="Heading3"/>
@@ -24752,8 +24766,8 @@
         </w:pict>
       </w:r>
     </w:p>
-    <w:bookmarkEnd w:id="285"/>
-    <w:bookmarkStart w:id="287" w:name="X825c709914e2f701110433993831940b56f9bba"/>
+    <w:bookmarkEnd w:id="286"/>
+    <w:bookmarkStart w:id="288" w:name="X825c709914e2f701110433993831940b56f9bba"/>
     <w:p>
       <w:pPr>
         <w:pStyle w:val="Heading3"/>
@@ -24770,7 +24784,7 @@
         <w:t xml:space="preserve">-Notation : Asymptotically tight bound (Average Case) (11)</w:t>
       </w:r>
     </w:p>
-    <w:bookmarkStart w:id="286" w:name="example-1.1"/>
+    <w:bookmarkStart w:id="287" w:name="example-1.1"/>
     <w:p>
       <w:pPr>
         <w:pStyle w:val="Heading4"/>
@@ -25250,9 +25264,9 @@
         </w:pict>
       </w:r>
     </w:p>
-    <w:bookmarkEnd w:id="286"/>
     <w:bookmarkEnd w:id="287"/>
-    <w:bookmarkStart w:id="289" w:name="X139001f918b895859ecd63d35e255dc53ddc3c7"/>
+    <w:bookmarkEnd w:id="288"/>
+    <w:bookmarkStart w:id="290" w:name="X139001f918b895859ecd63d35e255dc53ddc3c7"/>
     <w:p>
       <w:pPr>
         <w:pStyle w:val="Heading3"/>
@@ -25269,7 +25283,7 @@
         <w:t xml:space="preserve">-Notation : Asymptotically tight bound (Average Case) (12)</w:t>
       </w:r>
     </w:p>
-    <w:bookmarkStart w:id="288" w:name="example-1.2"/>
+    <w:bookmarkStart w:id="289" w:name="example-1.2"/>
     <w:p>
       <w:pPr>
         <w:pStyle w:val="Heading4"/>
@@ -25547,9 +25561,9 @@
         </w:pict>
       </w:r>
     </w:p>
-    <w:bookmarkEnd w:id="288"/>
     <w:bookmarkEnd w:id="289"/>
-    <w:bookmarkStart w:id="290" w:name="summary-of-oomega-and-theta-notations-1"/>
+    <w:bookmarkEnd w:id="290"/>
+    <w:bookmarkStart w:id="291" w:name="summary-of-oomega-and-theta-notations-1"/>
     <w:p>
       <w:pPr>
         <w:pStyle w:val="Heading3"/>
@@ -25948,8 +25962,8 @@
         </w:pict>
       </w:r>
     </w:p>
-    <w:bookmarkEnd w:id="290"/>
-    <w:bookmarkStart w:id="294" w:name="summary-of-oomega-and-theta-notations-2"/>
+    <w:bookmarkEnd w:id="291"/>
+    <w:bookmarkStart w:id="295" w:name="summary-of-oomega-and-theta-notations-2"/>
     <w:p>
       <w:pPr>
         <w:pStyle w:val="Heading3"/>
@@ -26004,24 +26018,24 @@
           <wp:inline>
             <wp:extent cx="5334000" cy="3974978"/>
             <wp:effectExtent b="0" l="0" r="0" t="0"/>
-            <wp:docPr descr="alt:“Summary Asymptotic Analysis” height:500px center" title="" id="291" name="Picture"/>
+            <wp:docPr descr="alt:“Summary Asymptotic Analysis” height:500px center" title="" id="292" name="Picture"/>
             <a:graphic>
               <a:graphicData uri="http://schemas.openxmlformats.org/drawingml/2006/picture">
                 <pic:pic>
                   <pic:nvPicPr>
-                    <pic:cNvPr descr="assets/ce100-week-1-intro-bigo_worst_avg_best_case.drawio.svg" id="292" name="Picture"/>
+                    <pic:cNvPr descr="assets/ce100-week-1-intro-bigo_worst_avg_best_case.drawio.svg" id="293" name="Picture"/>
                     <pic:cNvPicPr>
                       <a:picLocks noChangeArrowheads="1" noChangeAspect="1"/>
                     </pic:cNvPicPr>
                   </pic:nvPicPr>
                   <pic:blipFill>
-                    <a:blip r:embed="rId293">
+                    <a:blip r:embed="rId294">
                       <a:extLst>
                         <a:ext uri="{28A0092B-C50C-407E-A947-70E740481C1C}">
                           <a14:useLocalDpi xmlns:a14="http://schemas.microsoft.com/office/drawing/2010/main" val="0"/>
                         </a:ext>
                         <a:ext uri="{96DAC541-7B7A-43D3-8B79-37D633B846F1}">
-                          <asvg:svgBlip xmlns:asvg="http://schemas.microsoft.com/office/drawing/2016/SVG/main" r:embed="rId258"/>
+                          <asvg:svgBlip xmlns:asvg="http://schemas.microsoft.com/office/drawing/2016/SVG/main" r:embed="rId259"/>
                         </a:ext>
                       </a:extLst>
                     </a:blip>
@@ -26081,8 +26095,8 @@
         </w:pict>
       </w:r>
     </w:p>
-    <w:bookmarkEnd w:id="294"/>
-    <w:bookmarkStart w:id="295" w:name="X4963c5a62a47fafa86ecd98f161db5b9c4fb6f3"/>
+    <w:bookmarkEnd w:id="295"/>
+    <w:bookmarkStart w:id="296" w:name="X4963c5a62a47fafa86ecd98f161db5b9c4fb6f3"/>
     <w:p>
       <w:pPr>
         <w:pStyle w:val="Heading3"/>
@@ -26275,8 +26289,8 @@
         </w:pict>
       </w:r>
     </w:p>
-    <w:bookmarkEnd w:id="295"/>
-    <w:bookmarkStart w:id="296" w:name="Xec1279b63764233813d3cd609378d3b823f032f"/>
+    <w:bookmarkEnd w:id="296"/>
+    <w:bookmarkStart w:id="297" w:name="Xec1279b63764233813d3cd609378d3b823f032f"/>
     <w:p>
       <w:pPr>
         <w:pStyle w:val="Heading3"/>
@@ -26820,8 +26834,8 @@
         </w:pict>
       </w:r>
     </w:p>
-    <w:bookmarkEnd w:id="296"/>
-    <w:bookmarkStart w:id="297" w:name="X344cc2accae118e52a48d8a056a2274f909256a"/>
+    <w:bookmarkEnd w:id="297"/>
+    <w:bookmarkStart w:id="298" w:name="X344cc2accae118e52a48d8a056a2274f909256a"/>
     <w:p>
       <w:pPr>
         <w:pStyle w:val="Heading3"/>
@@ -27368,8 +27382,8 @@
         </w:pict>
       </w:r>
     </w:p>
-    <w:bookmarkEnd w:id="297"/>
-    <w:bookmarkStart w:id="298" w:name="Xf50b9ad0dc5a1eada6b3bbc1900ddcec9970e57"/>
+    <w:bookmarkEnd w:id="298"/>
+    <w:bookmarkStart w:id="299" w:name="Xf50b9ad0dc5a1eada6b3bbc1900ddcec9970e57"/>
     <w:p>
       <w:pPr>
         <w:pStyle w:val="Heading3"/>
@@ -27792,8 +27806,8 @@
         </w:pict>
       </w:r>
     </w:p>
-    <w:bookmarkEnd w:id="298"/>
-    <w:bookmarkStart w:id="299" w:name="Xae1bf6c4f318ede3018179bb082fbd7343431d2"/>
+    <w:bookmarkEnd w:id="299"/>
+    <w:bookmarkStart w:id="300" w:name="Xae1bf6c4f318ede3018179bb082fbd7343431d2"/>
     <w:p>
       <w:pPr>
         <w:pStyle w:val="Heading3"/>
@@ -27930,8 +27944,8 @@
         </w:pict>
       </w:r>
     </w:p>
-    <w:bookmarkEnd w:id="299"/>
-    <w:bookmarkStart w:id="300" w:name="Xe94e869e9527f539e3c4c087049584b9f8241c2"/>
+    <w:bookmarkEnd w:id="300"/>
+    <w:bookmarkStart w:id="301" w:name="Xe94e869e9527f539e3c4c087049584b9f8241c2"/>
     <w:p>
       <w:pPr>
         <w:pStyle w:val="Heading3"/>
@@ -28292,8 +28306,8 @@
         </w:pict>
       </w:r>
     </w:p>
-    <w:bookmarkEnd w:id="300"/>
-    <w:bookmarkStart w:id="301" w:name="examples"/>
+    <w:bookmarkEnd w:id="301"/>
+    <w:bookmarkStart w:id="302" w:name="examples"/>
     <w:p>
       <w:pPr>
         <w:pStyle w:val="Heading3"/>
@@ -29419,8 +29433,8 @@
         </w:pict>
       </w:r>
     </w:p>
-    <w:bookmarkEnd w:id="301"/>
-    <w:bookmarkStart w:id="302" w:name="asymptotic-function-properties"/>
+    <w:bookmarkEnd w:id="302"/>
+    <w:bookmarkStart w:id="303" w:name="asymptotic-function-properties"/>
     <w:p>
       <w:pPr>
         <w:pStyle w:val="Heading3"/>
@@ -30062,8 +30076,8 @@
         </w:pict>
       </w:r>
     </w:p>
-    <w:bookmarkEnd w:id="302"/>
-    <w:bookmarkStart w:id="303" w:name="X2b2afe7d44dfee556627937943c91f98f6c6044"/>
+    <w:bookmarkEnd w:id="303"/>
+    <w:bookmarkStart w:id="304" w:name="X2b2afe7d44dfee556627937943c91f98f6c6044"/>
     <w:p>
       <w:pPr>
         <w:pStyle w:val="Heading3"/>
@@ -30346,8 +30360,8 @@
         </w:pict>
       </w:r>
     </w:p>
-    <w:bookmarkEnd w:id="303"/>
-    <w:bookmarkStart w:id="304" w:name="X7bf14c7a1777b03675c71be6a05f59103cc02d9"/>
+    <w:bookmarkEnd w:id="304"/>
+    <w:bookmarkStart w:id="305" w:name="X7bf14c7a1777b03675c71be6a05f59103cc02d9"/>
     <w:p>
       <w:pPr>
         <w:pStyle w:val="Heading3"/>
@@ -30533,8 +30547,8 @@
         </w:pict>
       </w:r>
     </w:p>
-    <w:bookmarkEnd w:id="304"/>
-    <w:bookmarkStart w:id="305" w:name="X570f9d7af1949560028738f24b52ed2dc7ba25b"/>
+    <w:bookmarkEnd w:id="305"/>
+    <w:bookmarkStart w:id="306" w:name="X570f9d7af1949560028738f24b52ed2dc7ba25b"/>
     <w:p>
       <w:pPr>
         <w:pStyle w:val="Heading3"/>
@@ -30664,8 +30678,8 @@
         </w:pict>
       </w:r>
     </w:p>
-    <w:bookmarkEnd w:id="305"/>
-    <w:bookmarkStart w:id="306" w:name="X79d2163d48d8f374c19ceb97abaed22a206a9bb"/>
+    <w:bookmarkEnd w:id="306"/>
+    <w:bookmarkStart w:id="307" w:name="X79d2163d48d8f374c19ceb97abaed22a206a9bb"/>
     <w:p>
       <w:pPr>
         <w:pStyle w:val="Heading3"/>
@@ -30937,8 +30951,8 @@
         </w:pict>
       </w:r>
     </w:p>
-    <w:bookmarkEnd w:id="306"/>
-    <w:bookmarkStart w:id="307" w:name="Xdd72e2c265268c2a081f1226bf488097a8be758"/>
+    <w:bookmarkEnd w:id="307"/>
+    <w:bookmarkStart w:id="308" w:name="Xdd72e2c265268c2a081f1226bf488097a8be758"/>
     <w:p>
       <w:pPr>
         <w:pStyle w:val="Heading3"/>
@@ -31061,8 +31075,8 @@
         </w:pict>
       </w:r>
     </w:p>
-    <w:bookmarkEnd w:id="307"/>
-    <w:bookmarkStart w:id="308" w:name="Xe29913ce2b4a742c864984cdaed0b2a5402e24c"/>
+    <w:bookmarkEnd w:id="308"/>
+    <w:bookmarkStart w:id="309" w:name="Xe29913ce2b4a742c864984cdaed0b2a5402e24c"/>
     <w:p>
       <w:pPr>
         <w:pStyle w:val="Heading3"/>
@@ -31322,8 +31336,8 @@
         </w:pict>
       </w:r>
     </w:p>
-    <w:bookmarkEnd w:id="308"/>
-    <w:bookmarkStart w:id="309" w:name="X59b03b03a27f92d01eede997df9cf98ac9ca616"/>
+    <w:bookmarkEnd w:id="309"/>
+    <w:bookmarkStart w:id="310" w:name="X59b03b03a27f92d01eede997df9cf98ac9ca616"/>
     <w:p>
       <w:pPr>
         <w:pStyle w:val="Heading3"/>
@@ -31532,8 +31546,8 @@
         </w:pict>
       </w:r>
     </w:p>
-    <w:bookmarkEnd w:id="309"/>
-    <w:bookmarkStart w:id="310" w:name="X3dbb2afa640f6107fb855d2e5f490738b482cdd"/>
+    <w:bookmarkEnd w:id="310"/>
+    <w:bookmarkStart w:id="311" w:name="X3dbb2afa640f6107fb855d2e5f490738b482cdd"/>
     <w:p>
       <w:pPr>
         <w:pStyle w:val="Heading3"/>
@@ -31733,8 +31747,8 @@
         </w:pict>
       </w:r>
     </w:p>
-    <w:bookmarkEnd w:id="310"/>
-    <w:bookmarkStart w:id="311" w:name="X1c0a65712e89ba6720ebc76d84b6d58db469eca"/>
+    <w:bookmarkEnd w:id="311"/>
+    <w:bookmarkStart w:id="312" w:name="X1c0a65712e89ba6720ebc76d84b6d58db469eca"/>
     <w:p>
       <w:pPr>
         <w:pStyle w:val="Heading3"/>
@@ -31934,8 +31948,8 @@
         </w:pict>
       </w:r>
     </w:p>
-    <w:bookmarkEnd w:id="311"/>
-    <w:bookmarkStart w:id="313" w:name="X748e22b8ededdeb14aed1dcaa940480475c8367"/>
+    <w:bookmarkEnd w:id="312"/>
+    <w:bookmarkStart w:id="314" w:name="X748e22b8ededdeb14aed1dcaa940480475c8367"/>
     <w:p>
       <w:pPr>
         <w:pStyle w:val="Heading3"/>
@@ -31944,7 +31958,7 @@
         <w:t xml:space="preserve">Using Asymptotic Notation to Describe Runtimes Summary (3)</w:t>
       </w:r>
     </w:p>
-    <w:bookmarkStart w:id="312" w:name="which-one-is-true"/>
+    <w:bookmarkStart w:id="313" w:name="which-one-is-true"/>
     <w:p>
       <w:pPr>
         <w:pStyle w:val="Heading4"/>
@@ -32173,9 +32187,9 @@
         </w:pict>
       </w:r>
     </w:p>
-    <w:bookmarkEnd w:id="312"/>
     <w:bookmarkEnd w:id="313"/>
-    <w:bookmarkStart w:id="314" w:name="asymptotic-notation-in-equations-rhs"/>
+    <w:bookmarkEnd w:id="314"/>
+    <w:bookmarkStart w:id="315" w:name="asymptotic-notation-in-equations-rhs"/>
     <w:p>
       <w:pPr>
         <w:pStyle w:val="Heading3"/>
@@ -32645,8 +32659,8 @@
         </w:pict>
       </w:r>
     </w:p>
-    <w:bookmarkEnd w:id="314"/>
-    <w:bookmarkStart w:id="315" w:name="asymptotic-notation-in-equations-lhs"/>
+    <w:bookmarkEnd w:id="315"/>
+    <w:bookmarkStart w:id="316" w:name="asymptotic-notation-in-equations-lhs"/>
     <w:p>
       <w:pPr>
         <w:pStyle w:val="Heading3"/>
@@ -33026,9 +33040,9 @@
         </w:pict>
       </w:r>
     </w:p>
-    <w:bookmarkEnd w:id="315"/>
     <w:bookmarkEnd w:id="316"/>
-    <w:bookmarkStart w:id="324" w:name="references"/>
+    <w:bookmarkEnd w:id="317"/>
+    <w:bookmarkStart w:id="325" w:name="references"/>
     <w:p>
       <w:pPr>
         <w:pStyle w:val="Heading2"/>
@@ -33044,7 +33058,7 @@
           <w:numId w:val="1078"/>
         </w:numPr>
       </w:pPr>
-      <w:hyperlink r:id="rId317">
+      <w:hyperlink r:id="rId318">
         <w:r>
           <w:rPr>
             <w:rStyle w:val="Hyperlink"/>
@@ -33060,7 +33074,7 @@
           <w:numId w:val="1078"/>
         </w:numPr>
       </w:pPr>
-      <w:hyperlink r:id="rId318">
+      <w:hyperlink r:id="rId319">
         <w:r>
           <w:rPr>
             <w:rStyle w:val="Hyperlink"/>
@@ -33076,7 +33090,7 @@
           <w:numId w:val="1078"/>
         </w:numPr>
       </w:pPr>
-      <w:hyperlink r:id="rId319">
+      <w:hyperlink r:id="rId320">
         <w:r>
           <w:rPr>
             <w:rStyle w:val="Hyperlink"/>
@@ -33092,7 +33106,7 @@
           <w:numId w:val="1078"/>
         </w:numPr>
       </w:pPr>
-      <w:hyperlink r:id="rId320">
+      <w:hyperlink r:id="rId321">
         <w:r>
           <w:rPr>
             <w:rStyle w:val="Hyperlink"/>
@@ -33108,7 +33122,7 @@
           <w:numId w:val="1078"/>
         </w:numPr>
       </w:pPr>
-      <w:hyperlink r:id="rId321">
+      <w:hyperlink r:id="rId322">
         <w:r>
           <w:rPr>
             <w:rStyle w:val="Hyperlink"/>
@@ -33124,7 +33138,7 @@
           <w:numId w:val="1078"/>
         </w:numPr>
       </w:pPr>
-      <w:hyperlink r:id="rId321">
+      <w:hyperlink r:id="rId322">
         <w:r>
           <w:rPr>
             <w:rStyle w:val="Hyperlink"/>
@@ -33140,7 +33154,7 @@
           <w:numId w:val="1078"/>
         </w:numPr>
       </w:pPr>
-      <w:hyperlink r:id="rId322">
+      <w:hyperlink r:id="rId323">
         <w:r>
           <w:rPr>
             <w:rStyle w:val="Hyperlink"/>
@@ -33156,7 +33170,7 @@
           <w:numId w:val="1078"/>
         </w:numPr>
       </w:pPr>
-      <w:hyperlink r:id="rId323">
+      <w:hyperlink r:id="rId324">
         <w:r>
           <w:rPr>
             <w:rStyle w:val="Hyperlink"/>
@@ -33287,7 +33301,7 @@
         </m:r>
       </m:oMath>
     </w:p>
-    <w:bookmarkEnd w:id="324"/>
+    <w:bookmarkEnd w:id="325"/>
     <w:sectPr/>
   </w:body>
 </w:document>

</xml_diff>